<commit_message>
Intro text changes. TODO Updates. Tests.docx
Also removed an unused #include
</commit_message>
<xml_diff>
--- a/Tests.docx
+++ b/Tests.docx
@@ -79,31 +79,74 @@
     </w:p>
     <w:p>
       <w:pPr>
-        <w:rPr>
-          <w:rFonts w:ascii="Arial" w:hAnsi="Arial" w:cs="Arial"/>
-        </w:rPr>
-      </w:pPr>
-    </w:p>
-    <w:p>
-      <w:pPr>
+        <w:jc w:val="center"/>
         <w:rPr>
           <w:rFonts w:ascii="Arial" w:hAnsi="Arial" w:cs="Arial"/>
           <w:b/>
+          <w:sz w:val="24"/>
         </w:rPr>
       </w:pPr>
       <w:r>
         <w:rPr>
           <w:rFonts w:ascii="Arial" w:hAnsi="Arial" w:cs="Arial"/>
           <w:b/>
-        </w:rPr>
-        <w:t>Description of test cases</w:t>
-      </w:r>
-      <w:r>
+          <w:sz w:val="24"/>
+        </w:rPr>
+        <w:t>Self-Adjusting List Tests</w:t>
+      </w:r>
+    </w:p>
+    <w:p>
+      <w:pPr>
+        <w:rPr>
+          <w:rFonts w:ascii="Arial" w:hAnsi="Arial" w:cs="Arial"/>
+        </w:rPr>
+      </w:pPr>
+    </w:p>
+    <w:p>
+      <w:pPr>
         <w:rPr>
           <w:rFonts w:ascii="Arial" w:hAnsi="Arial" w:cs="Arial"/>
           <w:b/>
         </w:rPr>
-        <w:t xml:space="preserve"> - SB</w:t>
+      </w:pPr>
+      <w:r>
+        <w:rPr>
+          <w:rFonts w:ascii="Arial" w:hAnsi="Arial" w:cs="Arial"/>
+          <w:b/>
+        </w:rPr>
+        <w:t>Description of Test C</w:t>
+      </w:r>
+      <w:r>
+        <w:rPr>
+          <w:rFonts w:ascii="Arial" w:hAnsi="Arial" w:cs="Arial"/>
+          <w:b/>
+        </w:rPr>
+        <w:t>ases</w:t>
+      </w:r>
+    </w:p>
+    <w:p>
+      <w:pPr>
+        <w:rPr>
+          <w:rFonts w:ascii="Arial" w:hAnsi="Arial" w:cs="Arial"/>
+        </w:rPr>
+      </w:pPr>
+      <w:r>
+        <w:rPr>
+          <w:rFonts w:ascii="Arial" w:hAnsi="Arial" w:cs="Arial"/>
+        </w:rPr>
+        <w:t xml:space="preserve">There are two cases for </w:t>
+      </w:r>
+      <w:r>
+        <w:rPr>
+          <w:rFonts w:ascii="Arial" w:hAnsi="Arial" w:cs="Arial"/>
+        </w:rPr>
+        <w:t xml:space="preserve">valid </w:t>
+      </w:r>
+      <w:r>
+        <w:rPr>
+          <w:rFonts w:ascii="Arial" w:hAnsi="Arial" w:cs="Arial"/>
+        </w:rPr>
+        <w:t>non-trivial inputs:</w:t>
       </w:r>
     </w:p>
     <w:p>
@@ -121,13 +164,13 @@
         <w:rPr>
           <w:rFonts w:ascii="Arial" w:hAnsi="Arial" w:cs="Arial"/>
         </w:rPr>
-        <w:t xml:space="preserve">Test Case 1 - </w:t>
-      </w:r>
-      <w:r>
-        <w:rPr>
-          <w:rFonts w:ascii="Arial" w:hAnsi="Arial" w:cs="Arial"/>
-        </w:rPr>
-        <w:t>Perfect case: List size = Max Value</w:t>
+        <w:t>Test Case 1</w:t>
+      </w:r>
+      <w:r>
+        <w:rPr>
+          <w:rFonts w:ascii="Arial" w:hAnsi="Arial" w:cs="Arial"/>
+        </w:rPr>
+        <w:t xml:space="preserve"> is the perfect case, in which all of the elements searched for are in the list. We accomplish this by setting the List Length and Max Value to the same number.</w:t>
       </w:r>
     </w:p>
     <w:p>
@@ -145,14 +188,102 @@
         <w:rPr>
           <w:rFonts w:ascii="Arial" w:hAnsi="Arial" w:cs="Arial"/>
         </w:rPr>
-        <w:t xml:space="preserve">Test Case 2 - </w:t>
-      </w:r>
-      <w:r>
-        <w:rPr>
-          <w:rFonts w:ascii="Arial" w:hAnsi="Arial" w:cs="Arial"/>
-        </w:rPr>
-        <w:t>Many misses: List size much smaller than max value</w:t>
-      </w:r>
+        <w:t xml:space="preserve">Test Case 2 </w:t>
+      </w:r>
+      <w:r>
+        <w:rPr>
+          <w:rFonts w:ascii="Arial" w:hAnsi="Arial" w:cs="Arial"/>
+        </w:rPr>
+        <w:t>is the case in which at least 1 number searched for is not in the list. When a number is not in the list, every element of the list must be visited, regardless of whether the self-adjusting algorithm is used. Because of this, searching for an element that is not in the list always takes N steps, were N is the length of the list. In these tests we exaggerate this problem by setting the Max Value to ten times the List Length.</w:t>
+      </w:r>
+    </w:p>
+    <w:p>
+      <w:pPr>
+        <w:rPr>
+          <w:rFonts w:ascii="Arial" w:hAnsi="Arial" w:cs="Arial"/>
+        </w:rPr>
+      </w:pPr>
+    </w:p>
+    <w:p>
+      <w:pPr>
+        <w:rPr>
+          <w:rFonts w:ascii="Arial" w:hAnsi="Arial" w:cs="Arial"/>
+        </w:rPr>
+      </w:pPr>
+      <w:r>
+        <w:rPr>
+          <w:rFonts w:ascii="Arial" w:hAnsi="Arial" w:cs="Arial"/>
+        </w:rPr>
+        <w:t>Several cases are not tested:</w:t>
+      </w:r>
+    </w:p>
+    <w:p>
+      <w:pPr>
+        <w:pStyle w:val="ListParagraph"/>
+        <w:numPr>
+          <w:ilvl w:val="0"/>
+          <w:numId w:val="4"/>
+        </w:numPr>
+        <w:rPr>
+          <w:rFonts w:ascii="Arial" w:hAnsi="Arial" w:cs="Arial"/>
+        </w:rPr>
+      </w:pPr>
+      <w:r>
+        <w:rPr>
+          <w:rFonts w:ascii="Arial" w:hAnsi="Arial" w:cs="Arial"/>
+        </w:rPr>
+        <w:t xml:space="preserve">There is a trivial case </w:t>
+      </w:r>
+      <w:r>
+        <w:rPr>
+          <w:rFonts w:ascii="Arial" w:hAnsi="Arial" w:cs="Arial"/>
+        </w:rPr>
+        <w:t>when</w:t>
+      </w:r>
+      <w:r>
+        <w:rPr>
+          <w:rFonts w:ascii="Arial" w:hAnsi="Arial" w:cs="Arial"/>
+        </w:rPr>
+        <w:t xml:space="preserve"> the List Length is 0. In this case no elements are ever compared, regardless of what values are searched for. The Max Value and Cluster Size can be any value, and this case will still be trivial, with a total of 0 steps.</w:t>
+      </w:r>
+    </w:p>
+    <w:p>
+      <w:pPr>
+        <w:pStyle w:val="ListParagraph"/>
+        <w:numPr>
+          <w:ilvl w:val="0"/>
+          <w:numId w:val="4"/>
+        </w:numPr>
+        <w:rPr>
+          <w:rFonts w:ascii="Arial" w:hAnsi="Arial" w:cs="Arial"/>
+        </w:rPr>
+      </w:pPr>
+      <w:r>
+        <w:rPr>
+          <w:rFonts w:ascii="Arial" w:hAnsi="Arial" w:cs="Arial"/>
+        </w:rPr>
+        <w:t>Setting the Max Value to a number less than the List Length is an invalid set of inputs, as every element of the list must be unique.</w:t>
+      </w:r>
+    </w:p>
+    <w:p>
+      <w:pPr>
+        <w:pStyle w:val="ListParagraph"/>
+        <w:numPr>
+          <w:ilvl w:val="0"/>
+          <w:numId w:val="4"/>
+        </w:numPr>
+        <w:rPr>
+          <w:rFonts w:ascii="Arial" w:hAnsi="Arial" w:cs="Arial"/>
+        </w:rPr>
+      </w:pPr>
+      <w:r>
+        <w:rPr>
+          <w:rFonts w:ascii="Arial" w:hAnsi="Arial" w:cs="Arial"/>
+        </w:rPr>
+        <w:t>No negative inputs are considered valid.</w:t>
+      </w:r>
+      <w:bookmarkStart w:id="0" w:name="_GoBack"/>
+      <w:bookmarkEnd w:id="0"/>
     </w:p>
     <w:p>
       <w:pPr>
@@ -173,7 +304,14 @@
           <w:rFonts w:ascii="Arial" w:hAnsi="Arial" w:cs="Arial"/>
           <w:b/>
         </w:rPr>
-        <w:t>Test case construction</w:t>
+        <w:t>Test Case C</w:t>
+      </w:r>
+      <w:r>
+        <w:rPr>
+          <w:rFonts w:ascii="Arial" w:hAnsi="Arial" w:cs="Arial"/>
+          <w:b/>
+        </w:rPr>
+        <w:t>onstruction</w:t>
       </w:r>
       <w:r>
         <w:rPr>
@@ -253,8 +391,6 @@
         </w:rPr>
         <w:t xml:space="preserve"> - MH</w:t>
       </w:r>
-      <w:bookmarkStart w:id="0" w:name="_GoBack"/>
-      <w:bookmarkEnd w:id="0"/>
     </w:p>
     <w:p>
       <w:pPr>
@@ -267,7 +403,19 @@
         <w:rPr>
           <w:rFonts w:ascii="Arial" w:hAnsi="Arial" w:cs="Arial"/>
         </w:rPr>
+        <w:t xml:space="preserve">Test </w:t>
+      </w:r>
+      <w:r>
+        <w:rPr>
+          <w:rFonts w:ascii="Arial" w:hAnsi="Arial" w:cs="Arial"/>
+        </w:rPr>
         <w:t>Case 1</w:t>
+      </w:r>
+      <w:r>
+        <w:rPr>
+          <w:rFonts w:ascii="Arial" w:hAnsi="Arial" w:cs="Arial"/>
+        </w:rPr>
+        <w:t xml:space="preserve"> – Perfect Case</w:t>
       </w:r>
     </w:p>
     <w:tbl>
@@ -586,7 +734,19 @@
         <w:rPr>
           <w:rFonts w:ascii="Arial" w:hAnsi="Arial" w:cs="Arial"/>
         </w:rPr>
+        <w:t xml:space="preserve">Test </w:t>
+      </w:r>
+      <w:r>
+        <w:rPr>
+          <w:rFonts w:ascii="Arial" w:hAnsi="Arial" w:cs="Arial"/>
+        </w:rPr>
         <w:t>Case 2</w:t>
+      </w:r>
+      <w:r>
+        <w:rPr>
+          <w:rFonts w:ascii="Arial" w:hAnsi="Arial" w:cs="Arial"/>
+        </w:rPr>
+        <w:t xml:space="preserve"> – More Misses than Hits</w:t>
       </w:r>
     </w:p>
     <w:tbl>
@@ -1244,6 +1404,119 @@
       </w:rPr>
     </w:lvl>
   </w:abstractNum>
+  <w:abstractNum w:abstractNumId="3" w15:restartNumberingAfterBreak="0">
+    <w:nsid w:val="79324820"/>
+    <w:multiLevelType w:val="hybridMultilevel"/>
+    <w:tmpl w:val="91947E9E"/>
+    <w:lvl w:ilvl="0" w:tplc="04090001">
+      <w:start w:val="1"/>
+      <w:numFmt w:val="bullet"/>
+      <w:lvlText w:val=""/>
+      <w:lvlJc w:val="left"/>
+      <w:pPr>
+        <w:ind w:left="720" w:hanging="360"/>
+      </w:pPr>
+      <w:rPr>
+        <w:rFonts w:ascii="Symbol" w:hAnsi="Symbol" w:hint="default"/>
+      </w:rPr>
+    </w:lvl>
+    <w:lvl w:ilvl="1" w:tplc="04090003" w:tentative="1">
+      <w:start w:val="1"/>
+      <w:numFmt w:val="bullet"/>
+      <w:lvlText w:val="o"/>
+      <w:lvlJc w:val="left"/>
+      <w:pPr>
+        <w:ind w:left="1440" w:hanging="360"/>
+      </w:pPr>
+      <w:rPr>
+        <w:rFonts w:ascii="Courier New" w:hAnsi="Courier New" w:cs="Courier New" w:hint="default"/>
+      </w:rPr>
+    </w:lvl>
+    <w:lvl w:ilvl="2" w:tplc="04090005" w:tentative="1">
+      <w:start w:val="1"/>
+      <w:numFmt w:val="bullet"/>
+      <w:lvlText w:val=""/>
+      <w:lvlJc w:val="left"/>
+      <w:pPr>
+        <w:ind w:left="2160" w:hanging="360"/>
+      </w:pPr>
+      <w:rPr>
+        <w:rFonts w:ascii="Wingdings" w:hAnsi="Wingdings" w:hint="default"/>
+      </w:rPr>
+    </w:lvl>
+    <w:lvl w:ilvl="3" w:tplc="04090001" w:tentative="1">
+      <w:start w:val="1"/>
+      <w:numFmt w:val="bullet"/>
+      <w:lvlText w:val=""/>
+      <w:lvlJc w:val="left"/>
+      <w:pPr>
+        <w:ind w:left="2880" w:hanging="360"/>
+      </w:pPr>
+      <w:rPr>
+        <w:rFonts w:ascii="Symbol" w:hAnsi="Symbol" w:hint="default"/>
+      </w:rPr>
+    </w:lvl>
+    <w:lvl w:ilvl="4" w:tplc="04090003" w:tentative="1">
+      <w:start w:val="1"/>
+      <w:numFmt w:val="bullet"/>
+      <w:lvlText w:val="o"/>
+      <w:lvlJc w:val="left"/>
+      <w:pPr>
+        <w:ind w:left="3600" w:hanging="360"/>
+      </w:pPr>
+      <w:rPr>
+        <w:rFonts w:ascii="Courier New" w:hAnsi="Courier New" w:cs="Courier New" w:hint="default"/>
+      </w:rPr>
+    </w:lvl>
+    <w:lvl w:ilvl="5" w:tplc="04090005" w:tentative="1">
+      <w:start w:val="1"/>
+      <w:numFmt w:val="bullet"/>
+      <w:lvlText w:val=""/>
+      <w:lvlJc w:val="left"/>
+      <w:pPr>
+        <w:ind w:left="4320" w:hanging="360"/>
+      </w:pPr>
+      <w:rPr>
+        <w:rFonts w:ascii="Wingdings" w:hAnsi="Wingdings" w:hint="default"/>
+      </w:rPr>
+    </w:lvl>
+    <w:lvl w:ilvl="6" w:tplc="04090001" w:tentative="1">
+      <w:start w:val="1"/>
+      <w:numFmt w:val="bullet"/>
+      <w:lvlText w:val=""/>
+      <w:lvlJc w:val="left"/>
+      <w:pPr>
+        <w:ind w:left="5040" w:hanging="360"/>
+      </w:pPr>
+      <w:rPr>
+        <w:rFonts w:ascii="Symbol" w:hAnsi="Symbol" w:hint="default"/>
+      </w:rPr>
+    </w:lvl>
+    <w:lvl w:ilvl="7" w:tplc="04090003" w:tentative="1">
+      <w:start w:val="1"/>
+      <w:numFmt w:val="bullet"/>
+      <w:lvlText w:val="o"/>
+      <w:lvlJc w:val="left"/>
+      <w:pPr>
+        <w:ind w:left="5760" w:hanging="360"/>
+      </w:pPr>
+      <w:rPr>
+        <w:rFonts w:ascii="Courier New" w:hAnsi="Courier New" w:cs="Courier New" w:hint="default"/>
+      </w:rPr>
+    </w:lvl>
+    <w:lvl w:ilvl="8" w:tplc="04090005" w:tentative="1">
+      <w:start w:val="1"/>
+      <w:numFmt w:val="bullet"/>
+      <w:lvlText w:val=""/>
+      <w:lvlJc w:val="left"/>
+      <w:pPr>
+        <w:ind w:left="6480" w:hanging="360"/>
+      </w:pPr>
+      <w:rPr>
+        <w:rFonts w:ascii="Wingdings" w:hAnsi="Wingdings" w:hint="default"/>
+      </w:rPr>
+    </w:lvl>
+  </w:abstractNum>
   <w:num w:numId="1">
     <w:abstractNumId w:val="1"/>
   </w:num>
@@ -1252,6 +1525,9 @@
   </w:num>
   <w:num w:numId="3">
     <w:abstractNumId w:val="0"/>
+  </w:num>
+  <w:num w:numId="4">
+    <w:abstractNumId w:val="3"/>
   </w:num>
 </w:numbering>
 </file>

</xml_diff>

<commit_message>
Conclusions added to Tests doc
</commit_message>
<xml_diff>
--- a/Tests.docx
+++ b/Tests.docx
@@ -313,6 +313,20 @@
           <w:b/>
         </w:rPr>
         <w:t>onstruction</w:t>
+      </w:r>
+    </w:p>
+    <w:p>
+      <w:pPr>
+        <w:contextualSpacing/>
+        <w:rPr>
+          <w:rFonts w:ascii="Arial" w:hAnsi="Arial" w:cs="Arial"/>
+        </w:rPr>
+      </w:pPr>
+      <w:r>
+        <w:rPr>
+          <w:rFonts w:ascii="Arial" w:hAnsi="Arial" w:cs="Arial"/>
+        </w:rPr>
+        <w:t>Each test case was tested with these values:</w:t>
       </w:r>
     </w:p>
     <w:p>
@@ -1221,13 +1235,69 @@
         <w:contextualSpacing/>
         <w:rPr>
           <w:rFonts w:ascii="Arial" w:hAnsi="Arial" w:cs="Arial"/>
-        </w:rPr>
-      </w:pPr>
-      <w:r>
-        <w:rPr>
-          <w:rFonts w:ascii="Arial" w:hAnsi="Arial" w:cs="Arial"/>
           <w:b/>
         </w:rPr>
+      </w:pPr>
+      <w:r>
+        <w:rPr>
+          <w:rFonts w:ascii="Arial" w:hAnsi="Arial" w:cs="Arial"/>
+          <w:b/>
+        </w:rPr>
+        <w:t>Actual Outcomes</w:t>
+      </w:r>
+    </w:p>
+    <w:p>
+      <w:pPr>
+        <w:contextualSpacing/>
+        <w:rPr>
+          <w:rFonts w:ascii="Arial" w:hAnsi="Arial" w:cs="Arial"/>
+        </w:rPr>
+      </w:pPr>
+      <w:proofErr w:type="gramStart"/>
+      <w:r>
+        <w:rPr>
+          <w:rFonts w:ascii="Arial" w:hAnsi="Arial" w:cs="Arial"/>
+        </w:rPr>
+        <w:t>tables</w:t>
+      </w:r>
+      <w:proofErr w:type="gramEnd"/>
+      <w:r>
+        <w:rPr>
+          <w:rFonts w:ascii="Arial" w:hAnsi="Arial" w:cs="Arial"/>
+        </w:rPr>
+        <w:t xml:space="preserve"> again</w:t>
+      </w:r>
+    </w:p>
+    <w:p>
+      <w:pPr>
+        <w:contextualSpacing/>
+        <w:rPr>
+          <w:rFonts w:ascii="Arial" w:hAnsi="Arial" w:cs="Arial"/>
+          <w:b/>
+        </w:rPr>
+      </w:pPr>
+    </w:p>
+    <w:p>
+      <w:pPr>
+        <w:contextualSpacing/>
+        <w:rPr>
+          <w:rFonts w:ascii="Arial" w:hAnsi="Arial" w:cs="Arial"/>
+          <w:b/>
+        </w:rPr>
+      </w:pPr>
+    </w:p>
+    <w:p>
+      <w:pPr>
+        <w:contextualSpacing/>
+        <w:rPr>
+          <w:rFonts w:ascii="Arial" w:hAnsi="Arial" w:cs="Arial"/>
+        </w:rPr>
+      </w:pPr>
+      <w:r>
+        <w:rPr>
+          <w:rFonts w:ascii="Arial" w:hAnsi="Arial" w:cs="Arial"/>
+          <w:b/>
+        </w:rPr>
         <w:t>Conclusions</w:t>
       </w:r>
     </w:p>
@@ -1238,16 +1308,250 @@
           <w:rFonts w:ascii="Arial" w:hAnsi="Arial" w:cs="Arial"/>
         </w:rPr>
       </w:pPr>
+      <w:r>
+        <w:rPr>
+          <w:rFonts w:ascii="Arial" w:hAnsi="Arial" w:cs="Arial"/>
+        </w:rPr>
+        <w:t xml:space="preserve">For an in-order search that visits each element only once, </w:t>
+      </w:r>
+      <w:r>
+        <w:rPr>
+          <w:rFonts w:ascii="Arial" w:hAnsi="Arial" w:cs="Arial"/>
+        </w:rPr>
+        <w:t>searching with a</w:t>
+      </w:r>
+      <w:r>
+        <w:rPr>
+          <w:rFonts w:ascii="Arial" w:hAnsi="Arial" w:cs="Arial"/>
+        </w:rPr>
+        <w:t xml:space="preserve"> self-adjusting list is always slower than linear search</w:t>
+      </w:r>
+      <w:r>
+        <w:rPr>
+          <w:rFonts w:ascii="Arial" w:hAnsi="Arial" w:cs="Arial"/>
+        </w:rPr>
+        <w:t xml:space="preserve"> with a static container</w:t>
+      </w:r>
+      <w:r>
+        <w:rPr>
+          <w:rFonts w:ascii="Arial" w:hAnsi="Arial" w:cs="Arial"/>
+        </w:rPr>
+        <w:t>. This makes sense, because as the self-adjusting algorithm moves each accessed element to the front, all of the following elements are moved 1 step away from the head of the list. An in-order search never asks for an element more than once, so the self-adjusting function effectively just moves the next element further away from the head of the list, which is undesirable. This behavior is the same for a full list and a list with many misses.</w:t>
+      </w:r>
+    </w:p>
+    <w:p>
+      <w:pPr>
+        <w:contextualSpacing/>
+        <w:rPr>
+          <w:rFonts w:ascii="Arial" w:hAnsi="Arial" w:cs="Arial"/>
+        </w:rPr>
+      </w:pPr>
+    </w:p>
+    <w:p>
+      <w:pPr>
+        <w:contextualSpacing/>
+        <w:rPr>
+          <w:rFonts w:ascii="Arial" w:hAnsi="Arial" w:cs="Arial"/>
+        </w:rPr>
+      </w:pPr>
+      <w:r>
+        <w:rPr>
+          <w:rFonts w:ascii="Arial" w:hAnsi="Arial" w:cs="Arial"/>
+        </w:rPr>
+        <w:t>For an in-order search that visits clusters of element</w:t>
+      </w:r>
+      <w:r>
+        <w:rPr>
+          <w:rFonts w:ascii="Arial" w:hAnsi="Arial" w:cs="Arial"/>
+        </w:rPr>
+        <w:t>s</w:t>
+      </w:r>
+      <w:r>
+        <w:rPr>
+          <w:rFonts w:ascii="Arial" w:hAnsi="Arial" w:cs="Arial"/>
+        </w:rPr>
+        <w:t xml:space="preserve"> repeatedly, </w:t>
+      </w:r>
+      <w:r>
+        <w:rPr>
+          <w:rFonts w:ascii="Arial" w:hAnsi="Arial" w:cs="Arial"/>
+        </w:rPr>
+        <w:t xml:space="preserve">searching with a self-adjusting list is </w:t>
+      </w:r>
+      <w:r>
+        <w:rPr>
+          <w:rFonts w:ascii="Arial" w:hAnsi="Arial" w:cs="Arial"/>
+        </w:rPr>
+        <w:t xml:space="preserve">almost </w:t>
+      </w:r>
+      <w:r>
+        <w:rPr>
+          <w:rFonts w:ascii="Arial" w:hAnsi="Arial" w:cs="Arial"/>
+        </w:rPr>
+        <w:t xml:space="preserve">always </w:t>
+      </w:r>
+      <w:r>
+        <w:rPr>
+          <w:rFonts w:ascii="Arial" w:hAnsi="Arial" w:cs="Arial"/>
+        </w:rPr>
+        <w:t>faster</w:t>
+      </w:r>
+      <w:r>
+        <w:rPr>
+          <w:rFonts w:ascii="Arial" w:hAnsi="Arial" w:cs="Arial"/>
+        </w:rPr>
+        <w:t xml:space="preserve"> than linear search with a static container</w:t>
+      </w:r>
+      <w:r>
+        <w:rPr>
+          <w:rFonts w:ascii="Arial" w:hAnsi="Arial" w:cs="Arial"/>
+        </w:rPr>
+        <w:t xml:space="preserve">. This makes sense, because this is exactly what the self-adjusting function is designed to do. It brings recently accessed elements to the front, which makes them much faster to find when they are searched for again. This behavior is the same for a full list and a list with many misses, though the benefit of </w:t>
+      </w:r>
+      <w:r>
+        <w:rPr>
+          <w:rFonts w:ascii="Arial" w:hAnsi="Arial" w:cs="Arial"/>
+        </w:rPr>
+        <w:t>a</w:t>
+      </w:r>
+      <w:r>
+        <w:rPr>
+          <w:rFonts w:ascii="Arial" w:hAnsi="Arial" w:cs="Arial"/>
+        </w:rPr>
+        <w:t xml:space="preserve"> self-adjusting </w:t>
+      </w:r>
+      <w:r>
+        <w:rPr>
+          <w:rFonts w:ascii="Arial" w:hAnsi="Arial" w:cs="Arial"/>
+        </w:rPr>
+        <w:t>container</w:t>
+      </w:r>
+      <w:r>
+        <w:rPr>
+          <w:rFonts w:ascii="Arial" w:hAnsi="Arial" w:cs="Arial"/>
+        </w:rPr>
+        <w:t xml:space="preserve"> over </w:t>
+      </w:r>
+      <w:r>
+        <w:rPr>
+          <w:rFonts w:ascii="Arial" w:hAnsi="Arial" w:cs="Arial"/>
+        </w:rPr>
+        <w:t>a static container</w:t>
+      </w:r>
+      <w:r>
+        <w:rPr>
+          <w:rFonts w:ascii="Arial" w:hAnsi="Arial" w:cs="Arial"/>
+        </w:rPr>
+        <w:t xml:space="preserve"> dimini</w:t>
+      </w:r>
+      <w:r>
+        <w:rPr>
+          <w:rFonts w:ascii="Arial" w:hAnsi="Arial" w:cs="Arial"/>
+        </w:rPr>
+        <w:t>shes</w:t>
+      </w:r>
+      <w:r>
+        <w:rPr>
+          <w:rFonts w:ascii="Arial" w:hAnsi="Arial" w:cs="Arial"/>
+        </w:rPr>
+        <w:t xml:space="preserve"> as the number of </w:t>
+      </w:r>
       <w:proofErr w:type="gramStart"/>
       <w:r>
         <w:rPr>
           <w:rFonts w:ascii="Arial" w:hAnsi="Arial" w:cs="Arial"/>
         </w:rPr>
-        <w:t>text</w:t>
+        <w:t>misses</w:t>
+      </w:r>
+      <w:proofErr w:type="gramEnd"/>
+      <w:r>
+        <w:rPr>
+          <w:rFonts w:ascii="Arial" w:hAnsi="Arial" w:cs="Arial"/>
+        </w:rPr>
+        <w:t xml:space="preserve"> increases. This is expected, because both search</w:t>
+      </w:r>
+      <w:r>
+        <w:rPr>
+          <w:rFonts w:ascii="Arial" w:hAnsi="Arial" w:cs="Arial"/>
+        </w:rPr>
+        <w:t>es</w:t>
+      </w:r>
+      <w:r>
+        <w:rPr>
+          <w:rFonts w:ascii="Arial" w:hAnsi="Arial" w:cs="Arial"/>
+        </w:rPr>
+        <w:t xml:space="preserve"> have to visit every element in the list to verify that a value is not in the list.</w:t>
+      </w:r>
+    </w:p>
+    <w:p>
+      <w:pPr>
+        <w:contextualSpacing/>
+        <w:rPr>
+          <w:rFonts w:ascii="Arial" w:hAnsi="Arial" w:cs="Arial"/>
+        </w:rPr>
+      </w:pPr>
+    </w:p>
+    <w:p>
+      <w:pPr>
+        <w:contextualSpacing/>
+        <w:rPr>
+          <w:rFonts w:ascii="Arial" w:hAnsi="Arial" w:cs="Arial"/>
+        </w:rPr>
+      </w:pPr>
+      <w:r>
+        <w:rPr>
+          <w:rFonts w:ascii="Arial" w:hAnsi="Arial" w:cs="Arial"/>
+        </w:rPr>
+        <w:t xml:space="preserve">An exception to the </w:t>
+      </w:r>
+      <w:r>
+        <w:rPr>
+          <w:rFonts w:ascii="Arial" w:hAnsi="Arial" w:cs="Arial"/>
+        </w:rPr>
+        <w:t xml:space="preserve">speedup of self-adjusting containers </w:t>
+      </w:r>
+      <w:r>
+        <w:rPr>
+          <w:rFonts w:ascii="Arial" w:hAnsi="Arial" w:cs="Arial"/>
+        </w:rPr>
+        <w:t>occurs when the size of the cluster (how many elements are searched for in each in-order group before moving on to the next group) is significantly larger than the size of the list. A very large cluster size creates a situation in which every element in the list is searched for in order, then one fewer elements are searched for in order, then one fewer, and so on. This is slow for the reasons discussed in the first paragraph of this section.</w:t>
+      </w:r>
+    </w:p>
+    <w:p>
+      <w:pPr>
+        <w:contextualSpacing/>
+        <w:rPr>
+          <w:rFonts w:ascii="Arial" w:hAnsi="Arial" w:cs="Arial"/>
+        </w:rPr>
+      </w:pPr>
+    </w:p>
+    <w:p>
+      <w:pPr>
+        <w:contextualSpacing/>
+        <w:rPr>
+          <w:rFonts w:ascii="Arial" w:hAnsi="Arial" w:cs="Arial"/>
+        </w:rPr>
+      </w:pPr>
+      <w:r>
+        <w:rPr>
+          <w:rFonts w:ascii="Arial" w:hAnsi="Arial" w:cs="Arial"/>
+        </w:rPr>
+        <w:t xml:space="preserve">Generally, a self-adjusting list should only be used for searches if the values being searched for are frequently repeated in a short time-frame, and if the number of values being searched for is smaller than the size of the list. If these conditions are met, a self-adjusting container will speed up linear searches </w:t>
+      </w:r>
+      <w:r>
+        <w:rPr>
+          <w:rFonts w:ascii="Arial" w:hAnsi="Arial" w:cs="Arial"/>
+        </w:rPr>
+        <w:t>significantly. In</w:t>
+      </w:r>
+      <w:r>
+        <w:rPr>
+          <w:rFonts w:ascii="Arial" w:hAnsi="Arial" w:cs="Arial"/>
+        </w:rPr>
+        <w:t xml:space="preserve"> perfect conditions, we measured a 10-fold speed increase when using a self-adjusting container.</w:t>
       </w:r>
       <w:bookmarkStart w:id="0" w:name="_GoBack"/>
       <w:bookmarkEnd w:id="0"/>
-      <w:proofErr w:type="gramEnd"/>
     </w:p>
     <w:sectPr>
       <w:pgSz w:w="12240" w:h="15840"/>

</xml_diff>

<commit_message>
Tests doc formatting. Cluster sizes explanation.
</commit_message>
<xml_diff>
--- a/Tests.docx
+++ b/Tests.docx
@@ -1,6 +1,6 @@
 
 <file path=word/document.xml><?xml version="1.0" encoding="utf-8"?>
-<w:document xmlns:wpc="http://schemas.microsoft.com/office/word/2010/wordprocessingCanvas" xmlns:mc="http://schemas.openxmlformats.org/markup-compatibility/2006" xmlns:o="urn:schemas-microsoft-com:office:office" xmlns:r="http://schemas.openxmlformats.org/officeDocument/2006/relationships" xmlns:m="http://schemas.openxmlformats.org/officeDocument/2006/math" xmlns:v="urn:schemas-microsoft-com:vml" xmlns:wp14="http://schemas.microsoft.com/office/word/2010/wordprocessingDrawing" xmlns:wp="http://schemas.openxmlformats.org/drawingml/2006/wordprocessingDrawing" xmlns:w10="urn:schemas-microsoft-com:office:word" xmlns:w="http://schemas.openxmlformats.org/wordprocessingml/2006/main" xmlns:w14="http://schemas.microsoft.com/office/word/2010/wordml" xmlns:wpg="http://schemas.microsoft.com/office/word/2010/wordprocessingGroup" xmlns:wpi="http://schemas.microsoft.com/office/word/2010/wordprocessingInk" xmlns:wne="http://schemas.microsoft.com/office/word/2006/wordml" xmlns:wps="http://schemas.microsoft.com/office/word/2010/wordprocessingShape" mc:Ignorable="w14 wp14">
+<w:document xmlns:wpc="http://schemas.microsoft.com/office/word/2010/wordprocessingCanvas" xmlns:mc="http://schemas.openxmlformats.org/markup-compatibility/2006" xmlns:o="urn:schemas-microsoft-com:office:office" xmlns:r="http://schemas.openxmlformats.org/officeDocument/2006/relationships" xmlns:m="http://schemas.openxmlformats.org/officeDocument/2006/math" xmlns:v="urn:schemas-microsoft-com:vml" xmlns:wp14="http://schemas.microsoft.com/office/word/2010/wordprocessingDrawing" xmlns:wp="http://schemas.openxmlformats.org/drawingml/2006/wordprocessingDrawing" xmlns:w10="urn:schemas-microsoft-com:office:word" xmlns:w="http://schemas.openxmlformats.org/wordprocessingml/2006/main" xmlns:w14="http://schemas.microsoft.com/office/word/2010/wordml" xmlns:w15="http://schemas.microsoft.com/office/word/2012/wordml" xmlns:wpg="http://schemas.microsoft.com/office/word/2010/wordprocessingGroup" xmlns:wpi="http://schemas.microsoft.com/office/word/2010/wordprocessingInk" xmlns:wne="http://schemas.microsoft.com/office/word/2006/wordml" xmlns:wps="http://schemas.microsoft.com/office/word/2010/wordprocessingShape" mc:Ignorable="w14 w15 wp14">
   <w:body>
     <w:p>
       <w:pPr>
@@ -351,6 +351,60 @@
           <w:rFonts w:ascii="Arial" w:hAnsi="Arial" w:cs="Arial"/>
         </w:rPr>
         <w:t>7, 30</w:t>
+      </w:r>
+    </w:p>
+    <w:p>
+      <w:pPr>
+        <w:pStyle w:val="ListParagraph"/>
+        <w:numPr>
+          <w:ilvl w:val="1"/>
+          <w:numId w:val="1"/>
+        </w:numPr>
+        <w:rPr>
+          <w:rFonts w:ascii="Arial" w:hAnsi="Arial" w:cs="Arial"/>
+        </w:rPr>
+      </w:pPr>
+      <w:r>
+        <w:rPr>
+          <w:rFonts w:ascii="Arial" w:hAnsi="Arial" w:cs="Arial"/>
+        </w:rPr>
+        <w:t>A value of 1 represents a linear search that visits each element once, in order</w:t>
+      </w:r>
+    </w:p>
+    <w:p>
+      <w:pPr>
+        <w:pStyle w:val="ListParagraph"/>
+        <w:numPr>
+          <w:ilvl w:val="1"/>
+          <w:numId w:val="1"/>
+        </w:numPr>
+        <w:rPr>
+          <w:rFonts w:ascii="Arial" w:hAnsi="Arial" w:cs="Arial"/>
+        </w:rPr>
+      </w:pPr>
+      <w:r>
+        <w:rPr>
+          <w:rFonts w:ascii="Arial" w:hAnsi="Arial" w:cs="Arial"/>
+        </w:rPr>
+        <w:t>A value of 7 is an average use-case</w:t>
+      </w:r>
+    </w:p>
+    <w:p>
+      <w:pPr>
+        <w:pStyle w:val="ListParagraph"/>
+        <w:numPr>
+          <w:ilvl w:val="1"/>
+          <w:numId w:val="1"/>
+        </w:numPr>
+        <w:rPr>
+          <w:rFonts w:ascii="Arial" w:hAnsi="Arial" w:cs="Arial"/>
+        </w:rPr>
+      </w:pPr>
+      <w:r>
+        <w:rPr>
+          <w:rFonts w:ascii="Arial" w:hAnsi="Arial" w:cs="Arial"/>
+        </w:rPr>
+        <w:t>A value of 30 tests how the self-adjusting list scales with large clusters, and how the container reacts when the cluster size is larger than the list length.</w:t>
       </w:r>
     </w:p>
     <w:p>
@@ -1191,20 +1245,29 @@
           <w:rFonts w:ascii="Arial" w:hAnsi="Arial" w:cs="Arial"/>
         </w:rPr>
       </w:pPr>
+      <w:bookmarkStart w:id="0" w:name="_GoBack"/>
+      <w:bookmarkEnd w:id="0"/>
+    </w:p>
+    <w:p>
+      <w:pPr>
+        <w:rPr>
+          <w:rFonts w:ascii="Arial" w:hAnsi="Arial" w:cs="Arial"/>
+          <w:b/>
+        </w:rPr>
+      </w:pPr>
+      <w:r>
+        <w:rPr>
+          <w:rFonts w:ascii="Arial" w:hAnsi="Arial" w:cs="Arial"/>
+          <w:b/>
+        </w:rPr>
+        <w:br w:type="page"/>
+      </w:r>
     </w:p>
     <w:p>
       <w:pPr>
         <w:contextualSpacing/>
         <w:rPr>
           <w:rFonts w:ascii="Arial" w:hAnsi="Arial" w:cs="Arial"/>
-        </w:rPr>
-      </w:pPr>
-    </w:p>
-    <w:p>
-      <w:pPr>
-        <w:contextualSpacing/>
-        <w:rPr>
-          <w:rFonts w:ascii="Arial" w:hAnsi="Arial" w:cs="Arial"/>
           <w:b/>
         </w:rPr>
       </w:pPr>
@@ -1213,6 +1276,7 @@
           <w:rFonts w:ascii="Arial" w:hAnsi="Arial" w:cs="Arial"/>
           <w:b/>
         </w:rPr>
+        <w:lastRenderedPageBreak/>
         <w:t>Actual Outcomes</w:t>
       </w:r>
     </w:p>
@@ -1230,31 +1294,7 @@
         <w:rPr>
           <w:rFonts w:ascii="Arial" w:hAnsi="Arial" w:cs="Arial"/>
         </w:rPr>
-        <w:t>Without</w:t>
-      </w:r>
-      <w:r>
-        <w:rPr>
-          <w:rFonts w:ascii="Arial" w:hAnsi="Arial" w:cs="Arial"/>
-        </w:rPr>
-        <w:t xml:space="preserve"> self-adjusting</w:t>
-      </w:r>
-      <w:r>
-        <w:rPr>
-          <w:rFonts w:ascii="Arial" w:hAnsi="Arial" w:cs="Arial"/>
-        </w:rPr>
-        <w:t xml:space="preserve"> vs with</w:t>
-      </w:r>
-      <w:r>
-        <w:rPr>
-          <w:rFonts w:ascii="Arial" w:hAnsi="Arial" w:cs="Arial"/>
-        </w:rPr>
-        <w:t xml:space="preserve"> -</w:t>
-      </w:r>
-      <w:r>
-        <w:rPr>
-          <w:rFonts w:ascii="Arial" w:hAnsi="Arial" w:cs="Arial"/>
-        </w:rPr>
-        <w:t xml:space="preserve"> steps/find</w:t>
+        <w:t>Measured in steps/find call, lower is faster.</w:t>
       </w:r>
     </w:p>
     <w:p>
@@ -1267,8 +1307,53 @@
           <w:rFonts w:ascii="Arial" w:hAnsi="Arial" w:cs="Arial"/>
         </w:rPr>
       </w:pPr>
-      <w:bookmarkStart w:id="0" w:name="_GoBack"/>
-      <w:bookmarkEnd w:id="0"/>
+      <w:r>
+        <w:rPr>
+          <w:rFonts w:ascii="Arial" w:hAnsi="Arial" w:cs="Arial"/>
+        </w:rPr>
+        <w:t>Green cells matched our predictions, red cells did not.</w:t>
+      </w:r>
+    </w:p>
+    <w:p>
+      <w:pPr>
+        <w:tabs>
+          <w:tab w:val="left" w:pos="2115"/>
+        </w:tabs>
+        <w:contextualSpacing/>
+        <w:rPr>
+          <w:rFonts w:ascii="Arial" w:hAnsi="Arial" w:cs="Arial"/>
+        </w:rPr>
+      </w:pPr>
+      <w:r>
+        <w:rPr>
+          <w:rFonts w:ascii="Arial" w:hAnsi="Arial" w:cs="Arial"/>
+        </w:rPr>
+        <w:t>Format: w</w:t>
+      </w:r>
+      <w:r>
+        <w:rPr>
+          <w:rFonts w:ascii="Arial" w:hAnsi="Arial" w:cs="Arial"/>
+        </w:rPr>
+        <w:t>ithout</w:t>
+      </w:r>
+      <w:r>
+        <w:rPr>
+          <w:rFonts w:ascii="Arial" w:hAnsi="Arial" w:cs="Arial"/>
+        </w:rPr>
+        <w:t xml:space="preserve"> self-adjusting,</w:t>
+      </w:r>
+      <w:r>
+        <w:rPr>
+          <w:rFonts w:ascii="Arial" w:hAnsi="Arial" w:cs="Arial"/>
+        </w:rPr>
+        <w:t xml:space="preserve"> with</w:t>
+      </w:r>
+      <w:r>
+        <w:rPr>
+          <w:rFonts w:ascii="Arial" w:hAnsi="Arial" w:cs="Arial"/>
+        </w:rPr>
+        <w:t xml:space="preserve"> self-adjusting</w:t>
+      </w:r>
     </w:p>
     <w:p>
       <w:pPr>
@@ -1291,7 +1376,6 @@
         <w:rPr>
           <w:rFonts w:ascii="Arial" w:hAnsi="Arial" w:cs="Arial"/>
         </w:rPr>
-        <w:lastRenderedPageBreak/>
         <w:t xml:space="preserve">Test </w:t>
       </w:r>
       <w:r>
@@ -1451,6 +1535,7 @@
         <w:tc>
           <w:tcPr>
             <w:tcW w:w="2337" w:type="dxa"/>
+            <w:shd w:val="clear" w:color="auto" w:fill="E2EFD9" w:themeFill="accent6" w:themeFillTint="33"/>
           </w:tcPr>
           <w:p>
             <w:pPr>
@@ -1470,6 +1555,7 @@
         <w:tc>
           <w:tcPr>
             <w:tcW w:w="2338" w:type="dxa"/>
+            <w:shd w:val="clear" w:color="auto" w:fill="E2EFD9" w:themeFill="accent6" w:themeFillTint="33"/>
           </w:tcPr>
           <w:p>
             <w:pPr>
@@ -1489,6 +1575,7 @@
         <w:tc>
           <w:tcPr>
             <w:tcW w:w="2338" w:type="dxa"/>
+            <w:shd w:val="clear" w:color="auto" w:fill="E2EFD9" w:themeFill="accent6" w:themeFillTint="33"/>
           </w:tcPr>
           <w:p>
             <w:pPr>
@@ -1531,6 +1618,7 @@
         <w:tc>
           <w:tcPr>
             <w:tcW w:w="2337" w:type="dxa"/>
+            <w:shd w:val="clear" w:color="auto" w:fill="E2EFD9" w:themeFill="accent6" w:themeFillTint="33"/>
           </w:tcPr>
           <w:p>
             <w:pPr>
@@ -1550,6 +1638,7 @@
         <w:tc>
           <w:tcPr>
             <w:tcW w:w="2338" w:type="dxa"/>
+            <w:shd w:val="clear" w:color="auto" w:fill="E2EFD9" w:themeFill="accent6" w:themeFillTint="33"/>
           </w:tcPr>
           <w:p>
             <w:pPr>
@@ -1569,6 +1658,7 @@
         <w:tc>
           <w:tcPr>
             <w:tcW w:w="2338" w:type="dxa"/>
+            <w:shd w:val="clear" w:color="auto" w:fill="E2EFD9" w:themeFill="accent6" w:themeFillTint="33"/>
           </w:tcPr>
           <w:p>
             <w:pPr>
@@ -1611,6 +1701,7 @@
         <w:tc>
           <w:tcPr>
             <w:tcW w:w="2337" w:type="dxa"/>
+            <w:shd w:val="clear" w:color="auto" w:fill="E2EFD9" w:themeFill="accent6" w:themeFillTint="33"/>
           </w:tcPr>
           <w:p>
             <w:pPr>
@@ -1630,6 +1721,7 @@
         <w:tc>
           <w:tcPr>
             <w:tcW w:w="2338" w:type="dxa"/>
+            <w:shd w:val="clear" w:color="auto" w:fill="E2EFD9" w:themeFill="accent6" w:themeFillTint="33"/>
           </w:tcPr>
           <w:p>
             <w:pPr>
@@ -1649,6 +1741,7 @@
         <w:tc>
           <w:tcPr>
             <w:tcW w:w="2338" w:type="dxa"/>
+            <w:shd w:val="clear" w:color="auto" w:fill="E2EFD9" w:themeFill="accent6" w:themeFillTint="33"/>
           </w:tcPr>
           <w:p>
             <w:pPr>
@@ -1847,6 +1940,7 @@
         <w:tc>
           <w:tcPr>
             <w:tcW w:w="2337" w:type="dxa"/>
+            <w:shd w:val="clear" w:color="auto" w:fill="E2EFD9" w:themeFill="accent6" w:themeFillTint="33"/>
           </w:tcPr>
           <w:p>
             <w:pPr>
@@ -1866,6 +1960,7 @@
         <w:tc>
           <w:tcPr>
             <w:tcW w:w="2338" w:type="dxa"/>
+            <w:shd w:val="clear" w:color="auto" w:fill="E2EFD9" w:themeFill="accent6" w:themeFillTint="33"/>
           </w:tcPr>
           <w:p>
             <w:pPr>
@@ -1885,6 +1980,7 @@
         <w:tc>
           <w:tcPr>
             <w:tcW w:w="2338" w:type="dxa"/>
+            <w:shd w:val="clear" w:color="auto" w:fill="E2EFD9" w:themeFill="accent6" w:themeFillTint="33"/>
           </w:tcPr>
           <w:p>
             <w:pPr>
@@ -1927,6 +2023,7 @@
         <w:tc>
           <w:tcPr>
             <w:tcW w:w="2337" w:type="dxa"/>
+            <w:shd w:val="clear" w:color="auto" w:fill="E2EFD9" w:themeFill="accent6" w:themeFillTint="33"/>
           </w:tcPr>
           <w:p>
             <w:pPr>
@@ -1946,6 +2043,7 @@
         <w:tc>
           <w:tcPr>
             <w:tcW w:w="2338" w:type="dxa"/>
+            <w:shd w:val="clear" w:color="auto" w:fill="E2EFD9" w:themeFill="accent6" w:themeFillTint="33"/>
           </w:tcPr>
           <w:p>
             <w:pPr>
@@ -1965,6 +2063,7 @@
         <w:tc>
           <w:tcPr>
             <w:tcW w:w="2338" w:type="dxa"/>
+            <w:shd w:val="clear" w:color="auto" w:fill="E2EFD9" w:themeFill="accent6" w:themeFillTint="33"/>
           </w:tcPr>
           <w:p>
             <w:pPr>
@@ -2007,6 +2106,7 @@
         <w:tc>
           <w:tcPr>
             <w:tcW w:w="2337" w:type="dxa"/>
+            <w:shd w:val="clear" w:color="auto" w:fill="EFD9D9"/>
           </w:tcPr>
           <w:p>
             <w:pPr>
@@ -2026,6 +2126,7 @@
         <w:tc>
           <w:tcPr>
             <w:tcW w:w="2338" w:type="dxa"/>
+            <w:shd w:val="clear" w:color="auto" w:fill="E2EFD9" w:themeFill="accent6" w:themeFillTint="33"/>
           </w:tcPr>
           <w:p>
             <w:pPr>
@@ -2045,6 +2146,7 @@
         <w:tc>
           <w:tcPr>
             <w:tcW w:w="2338" w:type="dxa"/>
+            <w:shd w:val="clear" w:color="auto" w:fill="E2EFD9" w:themeFill="accent6" w:themeFillTint="33"/>
           </w:tcPr>
           <w:p>
             <w:pPr>
@@ -2337,7 +2439,14 @@
         <w:rPr>
           <w:rFonts w:ascii="Arial" w:hAnsi="Arial" w:cs="Arial"/>
         </w:rPr>
-        <w:t xml:space="preserve">Generally, a self-adjusting list should only be used for searches if the values being searched for are frequently repeated in a short time-frame, and if the number of values being searched for is smaller than the size of the list. If these conditions are met, a self-adjusting container will speed up linear searches </w:t>
+        <w:t xml:space="preserve">Generally, a self-adjusting list should only be used for searches if the values being searched for are frequently repeated in a short time-frame, and if the number of values being searched for is smaller than the size of the list. If these conditions are met, a self-adjusting container will speed </w:t>
+      </w:r>
+      <w:r>
+        <w:rPr>
+          <w:rFonts w:ascii="Arial" w:hAnsi="Arial" w:cs="Arial"/>
+        </w:rPr>
+        <w:lastRenderedPageBreak/>
+        <w:t xml:space="preserve">up linear searches </w:t>
       </w:r>
       <w:r>
         <w:rPr>
@@ -2363,8 +2472,8 @@
 </file>
 
 <file path=word/numbering.xml><?xml version="1.0" encoding="utf-8"?>
-<w:numbering xmlns:wpc="http://schemas.microsoft.com/office/word/2010/wordprocessingCanvas" xmlns:mc="http://schemas.openxmlformats.org/markup-compatibility/2006" xmlns:o="urn:schemas-microsoft-com:office:office" xmlns:r="http://schemas.openxmlformats.org/officeDocument/2006/relationships" xmlns:m="http://schemas.openxmlformats.org/officeDocument/2006/math" xmlns:v="urn:schemas-microsoft-com:vml" xmlns:wp14="http://schemas.microsoft.com/office/word/2010/wordprocessingDrawing" xmlns:wp="http://schemas.openxmlformats.org/drawingml/2006/wordprocessingDrawing" xmlns:w10="urn:schemas-microsoft-com:office:word" xmlns:w="http://schemas.openxmlformats.org/wordprocessingml/2006/main" xmlns:w14="http://schemas.microsoft.com/office/word/2010/wordml" xmlns:wpg="http://schemas.microsoft.com/office/word/2010/wordprocessingGroup" xmlns:wpi="http://schemas.microsoft.com/office/word/2010/wordprocessingInk" xmlns:wne="http://schemas.microsoft.com/office/word/2006/wordml" xmlns:wps="http://schemas.microsoft.com/office/word/2010/wordprocessingShape" mc:Ignorable="w14 wp14">
-  <w:abstractNum w:abstractNumId="0">
+<w:numbering xmlns:wpc="http://schemas.microsoft.com/office/word/2010/wordprocessingCanvas" xmlns:mc="http://schemas.openxmlformats.org/markup-compatibility/2006" xmlns:o="urn:schemas-microsoft-com:office:office" xmlns:r="http://schemas.openxmlformats.org/officeDocument/2006/relationships" xmlns:m="http://schemas.openxmlformats.org/officeDocument/2006/math" xmlns:v="urn:schemas-microsoft-com:vml" xmlns:wp14="http://schemas.microsoft.com/office/word/2010/wordprocessingDrawing" xmlns:wp="http://schemas.openxmlformats.org/drawingml/2006/wordprocessingDrawing" xmlns:w10="urn:schemas-microsoft-com:office:word" xmlns:w="http://schemas.openxmlformats.org/wordprocessingml/2006/main" xmlns:w14="http://schemas.microsoft.com/office/word/2010/wordml" xmlns:w15="http://schemas.microsoft.com/office/word/2012/wordml" xmlns:wpg="http://schemas.microsoft.com/office/word/2010/wordprocessingGroup" xmlns:wpi="http://schemas.microsoft.com/office/word/2010/wordprocessingInk" xmlns:wne="http://schemas.microsoft.com/office/word/2006/wordml" xmlns:wps="http://schemas.microsoft.com/office/word/2010/wordprocessingShape" mc:Ignorable="w14 w15 wp14">
+  <w:abstractNum w:abstractNumId="0" w15:restartNumberingAfterBreak="0">
     <w:nsid w:val="0B527002"/>
     <w:multiLevelType w:val="hybridMultilevel"/>
     <w:tmpl w:val="91969B82"/>
@@ -2477,7 +2586,7 @@
       </w:rPr>
     </w:lvl>
   </w:abstractNum>
-  <w:abstractNum w:abstractNumId="1">
+  <w:abstractNum w:abstractNumId="1" w15:restartNumberingAfterBreak="0">
     <w:nsid w:val="38C76A2B"/>
     <w:multiLevelType w:val="hybridMultilevel"/>
     <w:tmpl w:val="6D9A2DCE"/>
@@ -2590,7 +2699,7 @@
       </w:rPr>
     </w:lvl>
   </w:abstractNum>
-  <w:abstractNum w:abstractNumId="2">
+  <w:abstractNum w:abstractNumId="2" w15:restartNumberingAfterBreak="0">
     <w:nsid w:val="70F52C0D"/>
     <w:multiLevelType w:val="hybridMultilevel"/>
     <w:tmpl w:val="421A503A"/>
@@ -2703,7 +2812,7 @@
       </w:rPr>
     </w:lvl>
   </w:abstractNum>
-  <w:abstractNum w:abstractNumId="3">
+  <w:abstractNum w:abstractNumId="3" w15:restartNumberingAfterBreak="0">
     <w:nsid w:val="79324820"/>
     <w:multiLevelType w:val="hybridMultilevel"/>
     <w:tmpl w:val="91947E9E"/>
@@ -2832,7 +2941,7 @@
 </file>
 
 <file path=word/styles.xml><?xml version="1.0" encoding="utf-8"?>
-<w:styles xmlns:mc="http://schemas.openxmlformats.org/markup-compatibility/2006" xmlns:r="http://schemas.openxmlformats.org/officeDocument/2006/relationships" xmlns:w="http://schemas.openxmlformats.org/wordprocessingml/2006/main" xmlns:w14="http://schemas.microsoft.com/office/word/2010/wordml" mc:Ignorable="w14">
+<w:styles xmlns:mc="http://schemas.openxmlformats.org/markup-compatibility/2006" xmlns:r="http://schemas.openxmlformats.org/officeDocument/2006/relationships" xmlns:w="http://schemas.openxmlformats.org/wordprocessingml/2006/main" xmlns:w14="http://schemas.microsoft.com/office/word/2010/wordml" xmlns:w15="http://schemas.microsoft.com/office/word/2012/wordml" mc:Ignorable="w14 w15">
   <w:docDefaults>
     <w:rPrDefault>
       <w:rPr>
@@ -2848,364 +2957,378 @@
       </w:pPr>
     </w:pPrDefault>
   </w:docDefaults>
-  <w:latentStyles w:defLockedState="0" w:defUIPriority="99" w:defSemiHidden="1" w:defUnhideWhenUsed="1" w:defQFormat="0" w:count="267">
-    <w:lsdException w:name="Normal" w:semiHidden="0" w:uiPriority="0" w:unhideWhenUsed="0" w:qFormat="1"/>
-    <w:lsdException w:name="heading 1" w:semiHidden="0" w:uiPriority="9" w:unhideWhenUsed="0" w:qFormat="1"/>
-    <w:lsdException w:name="heading 2" w:uiPriority="9" w:qFormat="1"/>
-    <w:lsdException w:name="heading 3" w:uiPriority="9" w:qFormat="1"/>
-    <w:lsdException w:name="heading 4" w:uiPriority="9" w:qFormat="1"/>
-    <w:lsdException w:name="heading 5" w:uiPriority="9" w:qFormat="1"/>
-    <w:lsdException w:name="heading 6" w:uiPriority="9" w:qFormat="1"/>
-    <w:lsdException w:name="heading 7" w:uiPriority="9" w:qFormat="1"/>
-    <w:lsdException w:name="heading 8" w:uiPriority="9" w:qFormat="1"/>
-    <w:lsdException w:name="heading 9" w:uiPriority="9" w:qFormat="1"/>
-    <w:lsdException w:name="toc 1" w:uiPriority="39"/>
-    <w:lsdException w:name="toc 2" w:uiPriority="39"/>
-    <w:lsdException w:name="toc 3" w:uiPriority="39"/>
-    <w:lsdException w:name="toc 4" w:uiPriority="39"/>
-    <w:lsdException w:name="toc 5" w:uiPriority="39"/>
-    <w:lsdException w:name="toc 6" w:uiPriority="39"/>
-    <w:lsdException w:name="toc 7" w:uiPriority="39"/>
-    <w:lsdException w:name="toc 8" w:uiPriority="39"/>
-    <w:lsdException w:name="toc 9" w:uiPriority="39"/>
-    <w:lsdException w:name="caption" w:uiPriority="35" w:qFormat="1"/>
-    <w:lsdException w:name="Title" w:semiHidden="0" w:uiPriority="10" w:unhideWhenUsed="0" w:qFormat="1"/>
-    <w:lsdException w:name="Default Paragraph Font" w:uiPriority="1"/>
-    <w:lsdException w:name="Subtitle" w:semiHidden="0" w:uiPriority="11" w:unhideWhenUsed="0" w:qFormat="1"/>
-    <w:lsdException w:name="Strong" w:semiHidden="0" w:uiPriority="22" w:unhideWhenUsed="0" w:qFormat="1"/>
-    <w:lsdException w:name="Emphasis" w:semiHidden="0" w:uiPriority="20" w:unhideWhenUsed="0" w:qFormat="1"/>
-    <w:lsdException w:name="Table Grid" w:semiHidden="0" w:uiPriority="39" w:unhideWhenUsed="0"/>
-    <w:lsdException w:name="Placeholder Text" w:unhideWhenUsed="0"/>
-    <w:lsdException w:name="No Spacing" w:semiHidden="0" w:uiPriority="1" w:unhideWhenUsed="0" w:qFormat="1"/>
-    <w:lsdException w:name="Light Shading" w:semiHidden="0" w:uiPriority="60" w:unhideWhenUsed="0"/>
-    <w:lsdException w:name="Light List" w:semiHidden="0" w:uiPriority="61" w:unhideWhenUsed="0"/>
-    <w:lsdException w:name="Light Grid" w:semiHidden="0" w:uiPriority="62" w:unhideWhenUsed="0"/>
-    <w:lsdException w:name="Medium Shading 1" w:semiHidden="0" w:uiPriority="63" w:unhideWhenUsed="0"/>
-    <w:lsdException w:name="Medium Shading 2" w:semiHidden="0" w:uiPriority="64" w:unhideWhenUsed="0"/>
-    <w:lsdException w:name="Medium List 1" w:semiHidden="0" w:uiPriority="65" w:unhideWhenUsed="0"/>
-    <w:lsdException w:name="Medium List 2" w:semiHidden="0" w:uiPriority="66" w:unhideWhenUsed="0"/>
-    <w:lsdException w:name="Medium Grid 1" w:semiHidden="0" w:uiPriority="67" w:unhideWhenUsed="0"/>
-    <w:lsdException w:name="Medium Grid 2" w:semiHidden="0" w:uiPriority="68" w:unhideWhenUsed="0"/>
-    <w:lsdException w:name="Medium Grid 3" w:semiHidden="0" w:uiPriority="69" w:unhideWhenUsed="0"/>
-    <w:lsdException w:name="Dark List" w:semiHidden="0" w:uiPriority="70" w:unhideWhenUsed="0"/>
-    <w:lsdException w:name="Colorful Shading" w:semiHidden="0" w:uiPriority="71" w:unhideWhenUsed="0"/>
-    <w:lsdException w:name="Colorful List" w:semiHidden="0" w:uiPriority="72" w:unhideWhenUsed="0"/>
-    <w:lsdException w:name="Colorful Grid" w:semiHidden="0" w:uiPriority="73" w:unhideWhenUsed="0"/>
-    <w:lsdException w:name="Light Shading Accent 1" w:semiHidden="0" w:uiPriority="60" w:unhideWhenUsed="0"/>
-    <w:lsdException w:name="Light List Accent 1" w:semiHidden="0" w:uiPriority="61" w:unhideWhenUsed="0"/>
-    <w:lsdException w:name="Light Grid Accent 1" w:semiHidden="0" w:uiPriority="62" w:unhideWhenUsed="0"/>
-    <w:lsdException w:name="Medium Shading 1 Accent 1" w:semiHidden="0" w:uiPriority="63" w:unhideWhenUsed="0"/>
-    <w:lsdException w:name="Medium Shading 2 Accent 1" w:semiHidden="0" w:uiPriority="64" w:unhideWhenUsed="0"/>
-    <w:lsdException w:name="Medium List 1 Accent 1" w:semiHidden="0" w:uiPriority="65" w:unhideWhenUsed="0"/>
-    <w:lsdException w:name="Revision" w:unhideWhenUsed="0"/>
-    <w:lsdException w:name="List Paragraph" w:semiHidden="0" w:uiPriority="34" w:unhideWhenUsed="0" w:qFormat="1"/>
-    <w:lsdException w:name="Quote" w:semiHidden="0" w:uiPriority="29" w:unhideWhenUsed="0" w:qFormat="1"/>
-    <w:lsdException w:name="Intense Quote" w:semiHidden="0" w:uiPriority="30" w:unhideWhenUsed="0" w:qFormat="1"/>
-    <w:lsdException w:name="Medium List 2 Accent 1" w:semiHidden="0" w:uiPriority="66" w:unhideWhenUsed="0"/>
-    <w:lsdException w:name="Medium Grid 1 Accent 1" w:semiHidden="0" w:uiPriority="67" w:unhideWhenUsed="0"/>
-    <w:lsdException w:name="Medium Grid 2 Accent 1" w:semiHidden="0" w:uiPriority="68" w:unhideWhenUsed="0"/>
-    <w:lsdException w:name="Medium Grid 3 Accent 1" w:semiHidden="0" w:uiPriority="69" w:unhideWhenUsed="0"/>
-    <w:lsdException w:name="Dark List Accent 1" w:semiHidden="0" w:uiPriority="70" w:unhideWhenUsed="0"/>
-    <w:lsdException w:name="Colorful Shading Accent 1" w:semiHidden="0" w:uiPriority="71" w:unhideWhenUsed="0"/>
-    <w:lsdException w:name="Colorful List Accent 1" w:semiHidden="0" w:uiPriority="72" w:unhideWhenUsed="0"/>
-    <w:lsdException w:name="Colorful Grid Accent 1" w:semiHidden="0" w:uiPriority="73" w:unhideWhenUsed="0"/>
-    <w:lsdException w:name="Light Shading Accent 2" w:semiHidden="0" w:uiPriority="60" w:unhideWhenUsed="0"/>
-    <w:lsdException w:name="Light List Accent 2" w:semiHidden="0" w:uiPriority="61" w:unhideWhenUsed="0"/>
-    <w:lsdException w:name="Light Grid Accent 2" w:semiHidden="0" w:uiPriority="62" w:unhideWhenUsed="0"/>
-    <w:lsdException w:name="Medium Shading 1 Accent 2" w:semiHidden="0" w:uiPriority="63" w:unhideWhenUsed="0"/>
-    <w:lsdException w:name="Medium Shading 2 Accent 2" w:semiHidden="0" w:uiPriority="64" w:unhideWhenUsed="0"/>
-    <w:lsdException w:name="Medium List 1 Accent 2" w:semiHidden="0" w:uiPriority="65" w:unhideWhenUsed="0"/>
-    <w:lsdException w:name="Medium List 2 Accent 2" w:semiHidden="0" w:uiPriority="66" w:unhideWhenUsed="0"/>
-    <w:lsdException w:name="Medium Grid 1 Accent 2" w:semiHidden="0" w:uiPriority="67" w:unhideWhenUsed="0"/>
-    <w:lsdException w:name="Medium Grid 2 Accent 2" w:semiHidden="0" w:uiPriority="68" w:unhideWhenUsed="0"/>
-    <w:lsdException w:name="Medium Grid 3 Accent 2" w:semiHidden="0" w:uiPriority="69" w:unhideWhenUsed="0"/>
-    <w:lsdException w:name="Dark List Accent 2" w:semiHidden="0" w:uiPriority="70" w:unhideWhenUsed="0"/>
-    <w:lsdException w:name="Colorful Shading Accent 2" w:semiHidden="0" w:uiPriority="71" w:unhideWhenUsed="0"/>
-    <w:lsdException w:name="Colorful List Accent 2" w:semiHidden="0" w:uiPriority="72" w:unhideWhenUsed="0"/>
-    <w:lsdException w:name="Colorful Grid Accent 2" w:semiHidden="0" w:uiPriority="73" w:unhideWhenUsed="0"/>
-    <w:lsdException w:name="Light Shading Accent 3" w:semiHidden="0" w:uiPriority="60" w:unhideWhenUsed="0"/>
-    <w:lsdException w:name="Light List Accent 3" w:semiHidden="0" w:uiPriority="61" w:unhideWhenUsed="0"/>
-    <w:lsdException w:name="Light Grid Accent 3" w:semiHidden="0" w:uiPriority="62" w:unhideWhenUsed="0"/>
-    <w:lsdException w:name="Medium Shading 1 Accent 3" w:semiHidden="0" w:uiPriority="63" w:unhideWhenUsed="0"/>
-    <w:lsdException w:name="Medium Shading 2 Accent 3" w:semiHidden="0" w:uiPriority="64" w:unhideWhenUsed="0"/>
-    <w:lsdException w:name="Medium List 1 Accent 3" w:semiHidden="0" w:uiPriority="65" w:unhideWhenUsed="0"/>
-    <w:lsdException w:name="Medium List 2 Accent 3" w:semiHidden="0" w:uiPriority="66" w:unhideWhenUsed="0"/>
-    <w:lsdException w:name="Medium Grid 1 Accent 3" w:semiHidden="0" w:uiPriority="67" w:unhideWhenUsed="0"/>
-    <w:lsdException w:name="Medium Grid 2 Accent 3" w:semiHidden="0" w:uiPriority="68" w:unhideWhenUsed="0"/>
-    <w:lsdException w:name="Medium Grid 3 Accent 3" w:semiHidden="0" w:uiPriority="69" w:unhideWhenUsed="0"/>
-    <w:lsdException w:name="Dark List Accent 3" w:semiHidden="0" w:uiPriority="70" w:unhideWhenUsed="0"/>
-    <w:lsdException w:name="Colorful Shading Accent 3" w:semiHidden="0" w:uiPriority="71" w:unhideWhenUsed="0"/>
-    <w:lsdException w:name="Colorful List Accent 3" w:semiHidden="0" w:uiPriority="72" w:unhideWhenUsed="0"/>
-    <w:lsdException w:name="Colorful Grid Accent 3" w:semiHidden="0" w:uiPriority="73" w:unhideWhenUsed="0"/>
-    <w:lsdException w:name="Light Shading Accent 4" w:semiHidden="0" w:uiPriority="60" w:unhideWhenUsed="0"/>
-    <w:lsdException w:name="Light List Accent 4" w:semiHidden="0" w:uiPriority="61" w:unhideWhenUsed="0"/>
-    <w:lsdException w:name="Light Grid Accent 4" w:semiHidden="0" w:uiPriority="62" w:unhideWhenUsed="0"/>
-    <w:lsdException w:name="Medium Shading 1 Accent 4" w:semiHidden="0" w:uiPriority="63" w:unhideWhenUsed="0"/>
-    <w:lsdException w:name="Medium Shading 2 Accent 4" w:semiHidden="0" w:uiPriority="64" w:unhideWhenUsed="0"/>
-    <w:lsdException w:name="Medium List 1 Accent 4" w:semiHidden="0" w:uiPriority="65" w:unhideWhenUsed="0"/>
-    <w:lsdException w:name="Medium List 2 Accent 4" w:semiHidden="0" w:uiPriority="66" w:unhideWhenUsed="0"/>
-    <w:lsdException w:name="Medium Grid 1 Accent 4" w:semiHidden="0" w:uiPriority="67" w:unhideWhenUsed="0"/>
-    <w:lsdException w:name="Medium Grid 2 Accent 4" w:semiHidden="0" w:uiPriority="68" w:unhideWhenUsed="0"/>
-    <w:lsdException w:name="Medium Grid 3 Accent 4" w:semiHidden="0" w:uiPriority="69" w:unhideWhenUsed="0"/>
-    <w:lsdException w:name="Dark List Accent 4" w:semiHidden="0" w:uiPriority="70" w:unhideWhenUsed="0"/>
-    <w:lsdException w:name="Colorful Shading Accent 4" w:semiHidden="0" w:uiPriority="71" w:unhideWhenUsed="0"/>
-    <w:lsdException w:name="Colorful List Accent 4" w:semiHidden="0" w:uiPriority="72" w:unhideWhenUsed="0"/>
-    <w:lsdException w:name="Colorful Grid Accent 4" w:semiHidden="0" w:uiPriority="73" w:unhideWhenUsed="0"/>
-    <w:lsdException w:name="Light Shading Accent 5" w:semiHidden="0" w:uiPriority="60" w:unhideWhenUsed="0"/>
-    <w:lsdException w:name="Light List Accent 5" w:semiHidden="0" w:uiPriority="61" w:unhideWhenUsed="0"/>
-    <w:lsdException w:name="Light Grid Accent 5" w:semiHidden="0" w:uiPriority="62" w:unhideWhenUsed="0"/>
-    <w:lsdException w:name="Medium Shading 1 Accent 5" w:semiHidden="0" w:uiPriority="63" w:unhideWhenUsed="0"/>
-    <w:lsdException w:name="Medium Shading 2 Accent 5" w:semiHidden="0" w:uiPriority="64" w:unhideWhenUsed="0"/>
-    <w:lsdException w:name="Medium List 1 Accent 5" w:semiHidden="0" w:uiPriority="65" w:unhideWhenUsed="0"/>
-    <w:lsdException w:name="Medium List 2 Accent 5" w:semiHidden="0" w:uiPriority="66" w:unhideWhenUsed="0"/>
-    <w:lsdException w:name="Medium Grid 1 Accent 5" w:semiHidden="0" w:uiPriority="67" w:unhideWhenUsed="0"/>
-    <w:lsdException w:name="Medium Grid 2 Accent 5" w:semiHidden="0" w:uiPriority="68" w:unhideWhenUsed="0"/>
-    <w:lsdException w:name="Medium Grid 3 Accent 5" w:semiHidden="0" w:uiPriority="69" w:unhideWhenUsed="0"/>
-    <w:lsdException w:name="Dark List Accent 5" w:semiHidden="0" w:uiPriority="70" w:unhideWhenUsed="0"/>
-    <w:lsdException w:name="Colorful Shading Accent 5" w:semiHidden="0" w:uiPriority="71" w:unhideWhenUsed="0"/>
-    <w:lsdException w:name="Colorful List Accent 5" w:semiHidden="0" w:uiPriority="72" w:unhideWhenUsed="0"/>
-    <w:lsdException w:name="Colorful Grid Accent 5" w:semiHidden="0" w:uiPriority="73" w:unhideWhenUsed="0"/>
-    <w:lsdException w:name="Light Shading Accent 6" w:semiHidden="0" w:uiPriority="60" w:unhideWhenUsed="0"/>
-    <w:lsdException w:name="Light List Accent 6" w:semiHidden="0" w:uiPriority="61" w:unhideWhenUsed="0"/>
-    <w:lsdException w:name="Light Grid Accent 6" w:semiHidden="0" w:uiPriority="62" w:unhideWhenUsed="0"/>
-    <w:lsdException w:name="Medium Shading 1 Accent 6" w:semiHidden="0" w:uiPriority="63" w:unhideWhenUsed="0"/>
-    <w:lsdException w:name="Medium Shading 2 Accent 6" w:semiHidden="0" w:uiPriority="64" w:unhideWhenUsed="0"/>
-    <w:lsdException w:name="Medium List 1 Accent 6" w:semiHidden="0" w:uiPriority="65" w:unhideWhenUsed="0"/>
-    <w:lsdException w:name="Medium List 2 Accent 6" w:semiHidden="0" w:uiPriority="66" w:unhideWhenUsed="0"/>
-    <w:lsdException w:name="Medium Grid 1 Accent 6" w:semiHidden="0" w:uiPriority="67" w:unhideWhenUsed="0"/>
-    <w:lsdException w:name="Medium Grid 2 Accent 6" w:semiHidden="0" w:uiPriority="68" w:unhideWhenUsed="0"/>
-    <w:lsdException w:name="Medium Grid 3 Accent 6" w:semiHidden="0" w:uiPriority="69" w:unhideWhenUsed="0"/>
-    <w:lsdException w:name="Dark List Accent 6" w:semiHidden="0" w:uiPriority="70" w:unhideWhenUsed="0"/>
-    <w:lsdException w:name="Colorful Shading Accent 6" w:semiHidden="0" w:uiPriority="71" w:unhideWhenUsed="0"/>
-    <w:lsdException w:name="Colorful List Accent 6" w:semiHidden="0" w:uiPriority="72" w:unhideWhenUsed="0"/>
-    <w:lsdException w:name="Colorful Grid Accent 6" w:semiHidden="0" w:uiPriority="73" w:unhideWhenUsed="0"/>
-    <w:lsdException w:name="Subtle Emphasis" w:semiHidden="0" w:uiPriority="19" w:unhideWhenUsed="0" w:qFormat="1"/>
-    <w:lsdException w:name="Intense Emphasis" w:semiHidden="0" w:uiPriority="21" w:unhideWhenUsed="0" w:qFormat="1"/>
-    <w:lsdException w:name="Subtle Reference" w:semiHidden="0" w:uiPriority="31" w:unhideWhenUsed="0" w:qFormat="1"/>
-    <w:lsdException w:name="Intense Reference" w:semiHidden="0" w:uiPriority="32" w:unhideWhenUsed="0" w:qFormat="1"/>
-    <w:lsdException w:name="Book Title" w:semiHidden="0" w:uiPriority="33" w:unhideWhenUsed="0" w:qFormat="1"/>
-    <w:lsdException w:name="Bibliography" w:uiPriority="37"/>
-    <w:lsdException w:name="TOC Heading" w:uiPriority="39" w:qFormat="1"/>
-  </w:latentStyles>
-  <w:style w:type="paragraph" w:default="1" w:styleId="Normal">
-    <w:name w:val="Normal"/>
-    <w:qFormat/>
-  </w:style>
-  <w:style w:type="character" w:default="1" w:styleId="DefaultParagraphFont">
-    <w:name w:val="Default Paragraph Font"/>
-    <w:uiPriority w:val="1"/>
-    <w:semiHidden/>
-    <w:unhideWhenUsed/>
-  </w:style>
-  <w:style w:type="table" w:default="1" w:styleId="TableNormal">
-    <w:name w:val="Normal Table"/>
-    <w:uiPriority w:val="99"/>
-    <w:semiHidden/>
-    <w:unhideWhenUsed/>
-    <w:tblPr>
-      <w:tblInd w:w="0" w:type="dxa"/>
-      <w:tblCellMar>
-        <w:top w:w="0" w:type="dxa"/>
-        <w:left w:w="108" w:type="dxa"/>
-        <w:bottom w:w="0" w:type="dxa"/>
-        <w:right w:w="108" w:type="dxa"/>
-      </w:tblCellMar>
-    </w:tblPr>
-  </w:style>
-  <w:style w:type="numbering" w:default="1" w:styleId="NoList">
-    <w:name w:val="No List"/>
-    <w:uiPriority w:val="99"/>
-    <w:semiHidden/>
-    <w:unhideWhenUsed/>
-  </w:style>
-  <w:style w:type="paragraph" w:styleId="ListParagraph">
-    <w:name w:val="List Paragraph"/>
-    <w:basedOn w:val="Normal"/>
-    <w:uiPriority w:val="34"/>
-    <w:qFormat/>
-    <w:rsid w:val="0057410B"/>
-    <w:pPr>
-      <w:ind w:left="720"/>
-      <w:contextualSpacing/>
-    </w:pPr>
-  </w:style>
-  <w:style w:type="table" w:styleId="TableGrid">
-    <w:name w:val="Table Grid"/>
-    <w:basedOn w:val="TableNormal"/>
-    <w:uiPriority w:val="39"/>
-    <w:rsid w:val="00093F79"/>
-    <w:pPr>
-      <w:spacing w:line="240" w:lineRule="auto"/>
-    </w:pPr>
-    <w:tblPr>
-      <w:tblBorders>
-        <w:top w:val="single" w:sz="4" w:space="0" w:color="auto"/>
-        <w:left w:val="single" w:sz="4" w:space="0" w:color="auto"/>
-        <w:bottom w:val="single" w:sz="4" w:space="0" w:color="auto"/>
-        <w:right w:val="single" w:sz="4" w:space="0" w:color="auto"/>
-        <w:insideH w:val="single" w:sz="4" w:space="0" w:color="auto"/>
-        <w:insideV w:val="single" w:sz="4" w:space="0" w:color="auto"/>
-      </w:tblBorders>
-    </w:tblPr>
-  </w:style>
-</w:styles>
-</file>
-
-<file path=word/stylesWithEffects.xml><?xml version="1.0" encoding="utf-8"?>
-<w:styles xmlns:wpc="http://schemas.microsoft.com/office/word/2010/wordprocessingCanvas" xmlns:mc="http://schemas.openxmlformats.org/markup-compatibility/2006" xmlns:o="urn:schemas-microsoft-com:office:office" xmlns:r="http://schemas.openxmlformats.org/officeDocument/2006/relationships" xmlns:m="http://schemas.openxmlformats.org/officeDocument/2006/math" xmlns:v="urn:schemas-microsoft-com:vml" xmlns:wp14="http://schemas.microsoft.com/office/word/2010/wordprocessingDrawing" xmlns:wp="http://schemas.openxmlformats.org/drawingml/2006/wordprocessingDrawing" xmlns:w10="urn:schemas-microsoft-com:office:word" xmlns:w="http://schemas.openxmlformats.org/wordprocessingml/2006/main" xmlns:w14="http://schemas.microsoft.com/office/word/2010/wordml" xmlns:wpg="http://schemas.microsoft.com/office/word/2010/wordprocessingGroup" xmlns:wpi="http://schemas.microsoft.com/office/word/2010/wordprocessingInk" xmlns:wne="http://schemas.microsoft.com/office/word/2006/wordml" xmlns:wps="http://schemas.microsoft.com/office/word/2010/wordprocessingShape" mc:Ignorable="w14 wp14">
-  <w:docDefaults>
-    <w:rPrDefault>
-      <w:rPr>
-        <w:rFonts w:asciiTheme="minorHAnsi" w:eastAsiaTheme="minorHAnsi" w:hAnsiTheme="minorHAnsi" w:cstheme="minorBidi"/>
-        <w:sz w:val="22"/>
-        <w:szCs w:val="22"/>
-        <w:lang w:val="en-US" w:eastAsia="en-US" w:bidi="ar-SA"/>
-      </w:rPr>
-    </w:rPrDefault>
-    <w:pPrDefault>
-      <w:pPr>
-        <w:spacing w:line="259" w:lineRule="auto"/>
-      </w:pPr>
-    </w:pPrDefault>
-  </w:docDefaults>
-  <w:latentStyles w:defLockedState="0" w:defUIPriority="99" w:defSemiHidden="1" w:defUnhideWhenUsed="1" w:defQFormat="0" w:count="267">
-    <w:lsdException w:name="Normal" w:semiHidden="0" w:uiPriority="0" w:unhideWhenUsed="0" w:qFormat="1"/>
-    <w:lsdException w:name="heading 1" w:semiHidden="0" w:uiPriority="9" w:unhideWhenUsed="0" w:qFormat="1"/>
-    <w:lsdException w:name="heading 2" w:uiPriority="9" w:qFormat="1"/>
-    <w:lsdException w:name="heading 3" w:uiPriority="9" w:qFormat="1"/>
-    <w:lsdException w:name="heading 4" w:uiPriority="9" w:qFormat="1"/>
-    <w:lsdException w:name="heading 5" w:uiPriority="9" w:qFormat="1"/>
-    <w:lsdException w:name="heading 6" w:uiPriority="9" w:qFormat="1"/>
-    <w:lsdException w:name="heading 7" w:uiPriority="9" w:qFormat="1"/>
-    <w:lsdException w:name="heading 8" w:uiPriority="9" w:qFormat="1"/>
-    <w:lsdException w:name="heading 9" w:uiPriority="9" w:qFormat="1"/>
-    <w:lsdException w:name="toc 1" w:uiPriority="39"/>
-    <w:lsdException w:name="toc 2" w:uiPriority="39"/>
-    <w:lsdException w:name="toc 3" w:uiPriority="39"/>
-    <w:lsdException w:name="toc 4" w:uiPriority="39"/>
-    <w:lsdException w:name="toc 5" w:uiPriority="39"/>
-    <w:lsdException w:name="toc 6" w:uiPriority="39"/>
-    <w:lsdException w:name="toc 7" w:uiPriority="39"/>
-    <w:lsdException w:name="toc 8" w:uiPriority="39"/>
-    <w:lsdException w:name="toc 9" w:uiPriority="39"/>
-    <w:lsdException w:name="caption" w:uiPriority="35" w:qFormat="1"/>
-    <w:lsdException w:name="Title" w:semiHidden="0" w:uiPriority="10" w:unhideWhenUsed="0" w:qFormat="1"/>
-    <w:lsdException w:name="Default Paragraph Font" w:uiPriority="1"/>
-    <w:lsdException w:name="Subtitle" w:semiHidden="0" w:uiPriority="11" w:unhideWhenUsed="0" w:qFormat="1"/>
-    <w:lsdException w:name="Strong" w:semiHidden="0" w:uiPriority="22" w:unhideWhenUsed="0" w:qFormat="1"/>
-    <w:lsdException w:name="Emphasis" w:semiHidden="0" w:uiPriority="20" w:unhideWhenUsed="0" w:qFormat="1"/>
-    <w:lsdException w:name="Table Grid" w:semiHidden="0" w:uiPriority="39" w:unhideWhenUsed="0"/>
-    <w:lsdException w:name="Placeholder Text" w:unhideWhenUsed="0"/>
-    <w:lsdException w:name="No Spacing" w:semiHidden="0" w:uiPriority="1" w:unhideWhenUsed="0" w:qFormat="1"/>
-    <w:lsdException w:name="Light Shading" w:semiHidden="0" w:uiPriority="60" w:unhideWhenUsed="0"/>
-    <w:lsdException w:name="Light List" w:semiHidden="0" w:uiPriority="61" w:unhideWhenUsed="0"/>
-    <w:lsdException w:name="Light Grid" w:semiHidden="0" w:uiPriority="62" w:unhideWhenUsed="0"/>
-    <w:lsdException w:name="Medium Shading 1" w:semiHidden="0" w:uiPriority="63" w:unhideWhenUsed="0"/>
-    <w:lsdException w:name="Medium Shading 2" w:semiHidden="0" w:uiPriority="64" w:unhideWhenUsed="0"/>
-    <w:lsdException w:name="Medium List 1" w:semiHidden="0" w:uiPriority="65" w:unhideWhenUsed="0"/>
-    <w:lsdException w:name="Medium List 2" w:semiHidden="0" w:uiPriority="66" w:unhideWhenUsed="0"/>
-    <w:lsdException w:name="Medium Grid 1" w:semiHidden="0" w:uiPriority="67" w:unhideWhenUsed="0"/>
-    <w:lsdException w:name="Medium Grid 2" w:semiHidden="0" w:uiPriority="68" w:unhideWhenUsed="0"/>
-    <w:lsdException w:name="Medium Grid 3" w:semiHidden="0" w:uiPriority="69" w:unhideWhenUsed="0"/>
-    <w:lsdException w:name="Dark List" w:semiHidden="0" w:uiPriority="70" w:unhideWhenUsed="0"/>
-    <w:lsdException w:name="Colorful Shading" w:semiHidden="0" w:uiPriority="71" w:unhideWhenUsed="0"/>
-    <w:lsdException w:name="Colorful List" w:semiHidden="0" w:uiPriority="72" w:unhideWhenUsed="0"/>
-    <w:lsdException w:name="Colorful Grid" w:semiHidden="0" w:uiPriority="73" w:unhideWhenUsed="0"/>
-    <w:lsdException w:name="Light Shading Accent 1" w:semiHidden="0" w:uiPriority="60" w:unhideWhenUsed="0"/>
-    <w:lsdException w:name="Light List Accent 1" w:semiHidden="0" w:uiPriority="61" w:unhideWhenUsed="0"/>
-    <w:lsdException w:name="Light Grid Accent 1" w:semiHidden="0" w:uiPriority="62" w:unhideWhenUsed="0"/>
-    <w:lsdException w:name="Medium Shading 1 Accent 1" w:semiHidden="0" w:uiPriority="63" w:unhideWhenUsed="0"/>
-    <w:lsdException w:name="Medium Shading 2 Accent 1" w:semiHidden="0" w:uiPriority="64" w:unhideWhenUsed="0"/>
-    <w:lsdException w:name="Medium List 1 Accent 1" w:semiHidden="0" w:uiPriority="65" w:unhideWhenUsed="0"/>
-    <w:lsdException w:name="Revision" w:unhideWhenUsed="0"/>
-    <w:lsdException w:name="List Paragraph" w:semiHidden="0" w:uiPriority="34" w:unhideWhenUsed="0" w:qFormat="1"/>
-    <w:lsdException w:name="Quote" w:semiHidden="0" w:uiPriority="29" w:unhideWhenUsed="0" w:qFormat="1"/>
-    <w:lsdException w:name="Intense Quote" w:semiHidden="0" w:uiPriority="30" w:unhideWhenUsed="0" w:qFormat="1"/>
-    <w:lsdException w:name="Medium List 2 Accent 1" w:semiHidden="0" w:uiPriority="66" w:unhideWhenUsed="0"/>
-    <w:lsdException w:name="Medium Grid 1 Accent 1" w:semiHidden="0" w:uiPriority="67" w:unhideWhenUsed="0"/>
-    <w:lsdException w:name="Medium Grid 2 Accent 1" w:semiHidden="0" w:uiPriority="68" w:unhideWhenUsed="0"/>
-    <w:lsdException w:name="Medium Grid 3 Accent 1" w:semiHidden="0" w:uiPriority="69" w:unhideWhenUsed="0"/>
-    <w:lsdException w:name="Dark List Accent 1" w:semiHidden="0" w:uiPriority="70" w:unhideWhenUsed="0"/>
-    <w:lsdException w:name="Colorful Shading Accent 1" w:semiHidden="0" w:uiPriority="71" w:unhideWhenUsed="0"/>
-    <w:lsdException w:name="Colorful List Accent 1" w:semiHidden="0" w:uiPriority="72" w:unhideWhenUsed="0"/>
-    <w:lsdException w:name="Colorful Grid Accent 1" w:semiHidden="0" w:uiPriority="73" w:unhideWhenUsed="0"/>
-    <w:lsdException w:name="Light Shading Accent 2" w:semiHidden="0" w:uiPriority="60" w:unhideWhenUsed="0"/>
-    <w:lsdException w:name="Light List Accent 2" w:semiHidden="0" w:uiPriority="61" w:unhideWhenUsed="0"/>
-    <w:lsdException w:name="Light Grid Accent 2" w:semiHidden="0" w:uiPriority="62" w:unhideWhenUsed="0"/>
-    <w:lsdException w:name="Medium Shading 1 Accent 2" w:semiHidden="0" w:uiPriority="63" w:unhideWhenUsed="0"/>
-    <w:lsdException w:name="Medium Shading 2 Accent 2" w:semiHidden="0" w:uiPriority="64" w:unhideWhenUsed="0"/>
-    <w:lsdException w:name="Medium List 1 Accent 2" w:semiHidden="0" w:uiPriority="65" w:unhideWhenUsed="0"/>
-    <w:lsdException w:name="Medium List 2 Accent 2" w:semiHidden="0" w:uiPriority="66" w:unhideWhenUsed="0"/>
-    <w:lsdException w:name="Medium Grid 1 Accent 2" w:semiHidden="0" w:uiPriority="67" w:unhideWhenUsed="0"/>
-    <w:lsdException w:name="Medium Grid 2 Accent 2" w:semiHidden="0" w:uiPriority="68" w:unhideWhenUsed="0"/>
-    <w:lsdException w:name="Medium Grid 3 Accent 2" w:semiHidden="0" w:uiPriority="69" w:unhideWhenUsed="0"/>
-    <w:lsdException w:name="Dark List Accent 2" w:semiHidden="0" w:uiPriority="70" w:unhideWhenUsed="0"/>
-    <w:lsdException w:name="Colorful Shading Accent 2" w:semiHidden="0" w:uiPriority="71" w:unhideWhenUsed="0"/>
-    <w:lsdException w:name="Colorful List Accent 2" w:semiHidden="0" w:uiPriority="72" w:unhideWhenUsed="0"/>
-    <w:lsdException w:name="Colorful Grid Accent 2" w:semiHidden="0" w:uiPriority="73" w:unhideWhenUsed="0"/>
-    <w:lsdException w:name="Light Shading Accent 3" w:semiHidden="0" w:uiPriority="60" w:unhideWhenUsed="0"/>
-    <w:lsdException w:name="Light List Accent 3" w:semiHidden="0" w:uiPriority="61" w:unhideWhenUsed="0"/>
-    <w:lsdException w:name="Light Grid Accent 3" w:semiHidden="0" w:uiPriority="62" w:unhideWhenUsed="0"/>
-    <w:lsdException w:name="Medium Shading 1 Accent 3" w:semiHidden="0" w:uiPriority="63" w:unhideWhenUsed="0"/>
-    <w:lsdException w:name="Medium Shading 2 Accent 3" w:semiHidden="0" w:uiPriority="64" w:unhideWhenUsed="0"/>
-    <w:lsdException w:name="Medium List 1 Accent 3" w:semiHidden="0" w:uiPriority="65" w:unhideWhenUsed="0"/>
-    <w:lsdException w:name="Medium List 2 Accent 3" w:semiHidden="0" w:uiPriority="66" w:unhideWhenUsed="0"/>
-    <w:lsdException w:name="Medium Grid 1 Accent 3" w:semiHidden="0" w:uiPriority="67" w:unhideWhenUsed="0"/>
-    <w:lsdException w:name="Medium Grid 2 Accent 3" w:semiHidden="0" w:uiPriority="68" w:unhideWhenUsed="0"/>
-    <w:lsdException w:name="Medium Grid 3 Accent 3" w:semiHidden="0" w:uiPriority="69" w:unhideWhenUsed="0"/>
-    <w:lsdException w:name="Dark List Accent 3" w:semiHidden="0" w:uiPriority="70" w:unhideWhenUsed="0"/>
-    <w:lsdException w:name="Colorful Shading Accent 3" w:semiHidden="0" w:uiPriority="71" w:unhideWhenUsed="0"/>
-    <w:lsdException w:name="Colorful List Accent 3" w:semiHidden="0" w:uiPriority="72" w:unhideWhenUsed="0"/>
-    <w:lsdException w:name="Colorful Grid Accent 3" w:semiHidden="0" w:uiPriority="73" w:unhideWhenUsed="0"/>
-    <w:lsdException w:name="Light Shading Accent 4" w:semiHidden="0" w:uiPriority="60" w:unhideWhenUsed="0"/>
-    <w:lsdException w:name="Light List Accent 4" w:semiHidden="0" w:uiPriority="61" w:unhideWhenUsed="0"/>
-    <w:lsdException w:name="Light Grid Accent 4" w:semiHidden="0" w:uiPriority="62" w:unhideWhenUsed="0"/>
-    <w:lsdException w:name="Medium Shading 1 Accent 4" w:semiHidden="0" w:uiPriority="63" w:unhideWhenUsed="0"/>
-    <w:lsdException w:name="Medium Shading 2 Accent 4" w:semiHidden="0" w:uiPriority="64" w:unhideWhenUsed="0"/>
-    <w:lsdException w:name="Medium List 1 Accent 4" w:semiHidden="0" w:uiPriority="65" w:unhideWhenUsed="0"/>
-    <w:lsdException w:name="Medium List 2 Accent 4" w:semiHidden="0" w:uiPriority="66" w:unhideWhenUsed="0"/>
-    <w:lsdException w:name="Medium Grid 1 Accent 4" w:semiHidden="0" w:uiPriority="67" w:unhideWhenUsed="0"/>
-    <w:lsdException w:name="Medium Grid 2 Accent 4" w:semiHidden="0" w:uiPriority="68" w:unhideWhenUsed="0"/>
-    <w:lsdException w:name="Medium Grid 3 Accent 4" w:semiHidden="0" w:uiPriority="69" w:unhideWhenUsed="0"/>
-    <w:lsdException w:name="Dark List Accent 4" w:semiHidden="0" w:uiPriority="70" w:unhideWhenUsed="0"/>
-    <w:lsdException w:name="Colorful Shading Accent 4" w:semiHidden="0" w:uiPriority="71" w:unhideWhenUsed="0"/>
-    <w:lsdException w:name="Colorful List Accent 4" w:semiHidden="0" w:uiPriority="72" w:unhideWhenUsed="0"/>
-    <w:lsdException w:name="Colorful Grid Accent 4" w:semiHidden="0" w:uiPriority="73" w:unhideWhenUsed="0"/>
-    <w:lsdException w:name="Light Shading Accent 5" w:semiHidden="0" w:uiPriority="60" w:unhideWhenUsed="0"/>
-    <w:lsdException w:name="Light List Accent 5" w:semiHidden="0" w:uiPriority="61" w:unhideWhenUsed="0"/>
-    <w:lsdException w:name="Light Grid Accent 5" w:semiHidden="0" w:uiPriority="62" w:unhideWhenUsed="0"/>
-    <w:lsdException w:name="Medium Shading 1 Accent 5" w:semiHidden="0" w:uiPriority="63" w:unhideWhenUsed="0"/>
-    <w:lsdException w:name="Medium Shading 2 Accent 5" w:semiHidden="0" w:uiPriority="64" w:unhideWhenUsed="0"/>
-    <w:lsdException w:name="Medium List 1 Accent 5" w:semiHidden="0" w:uiPriority="65" w:unhideWhenUsed="0"/>
-    <w:lsdException w:name="Medium List 2 Accent 5" w:semiHidden="0" w:uiPriority="66" w:unhideWhenUsed="0"/>
-    <w:lsdException w:name="Medium Grid 1 Accent 5" w:semiHidden="0" w:uiPriority="67" w:unhideWhenUsed="0"/>
-    <w:lsdException w:name="Medium Grid 2 Accent 5" w:semiHidden="0" w:uiPriority="68" w:unhideWhenUsed="0"/>
-    <w:lsdException w:name="Medium Grid 3 Accent 5" w:semiHidden="0" w:uiPriority="69" w:unhideWhenUsed="0"/>
-    <w:lsdException w:name="Dark List Accent 5" w:semiHidden="0" w:uiPriority="70" w:unhideWhenUsed="0"/>
-    <w:lsdException w:name="Colorful Shading Accent 5" w:semiHidden="0" w:uiPriority="71" w:unhideWhenUsed="0"/>
-    <w:lsdException w:name="Colorful List Accent 5" w:semiHidden="0" w:uiPriority="72" w:unhideWhenUsed="0"/>
-    <w:lsdException w:name="Colorful Grid Accent 5" w:semiHidden="0" w:uiPriority="73" w:unhideWhenUsed="0"/>
-    <w:lsdException w:name="Light Shading Accent 6" w:semiHidden="0" w:uiPriority="60" w:unhideWhenUsed="0"/>
-    <w:lsdException w:name="Light List Accent 6" w:semiHidden="0" w:uiPriority="61" w:unhideWhenUsed="0"/>
-    <w:lsdException w:name="Light Grid Accent 6" w:semiHidden="0" w:uiPriority="62" w:unhideWhenUsed="0"/>
-    <w:lsdException w:name="Medium Shading 1 Accent 6" w:semiHidden="0" w:uiPriority="63" w:unhideWhenUsed="0"/>
-    <w:lsdException w:name="Medium Shading 2 Accent 6" w:semiHidden="0" w:uiPriority="64" w:unhideWhenUsed="0"/>
-    <w:lsdException w:name="Medium List 1 Accent 6" w:semiHidden="0" w:uiPriority="65" w:unhideWhenUsed="0"/>
-    <w:lsdException w:name="Medium List 2 Accent 6" w:semiHidden="0" w:uiPriority="66" w:unhideWhenUsed="0"/>
-    <w:lsdException w:name="Medium Grid 1 Accent 6" w:semiHidden="0" w:uiPriority="67" w:unhideWhenUsed="0"/>
-    <w:lsdException w:name="Medium Grid 2 Accent 6" w:semiHidden="0" w:uiPriority="68" w:unhideWhenUsed="0"/>
-    <w:lsdException w:name="Medium Grid 3 Accent 6" w:semiHidden="0" w:uiPriority="69" w:unhideWhenUsed="0"/>
-    <w:lsdException w:name="Dark List Accent 6" w:semiHidden="0" w:uiPriority="70" w:unhideWhenUsed="0"/>
-    <w:lsdException w:name="Colorful Shading Accent 6" w:semiHidden="0" w:uiPriority="71" w:unhideWhenUsed="0"/>
-    <w:lsdException w:name="Colorful List Accent 6" w:semiHidden="0" w:uiPriority="72" w:unhideWhenUsed="0"/>
-    <w:lsdException w:name="Colorful Grid Accent 6" w:semiHidden="0" w:uiPriority="73" w:unhideWhenUsed="0"/>
-    <w:lsdException w:name="Subtle Emphasis" w:semiHidden="0" w:uiPriority="19" w:unhideWhenUsed="0" w:qFormat="1"/>
-    <w:lsdException w:name="Intense Emphasis" w:semiHidden="0" w:uiPriority="21" w:unhideWhenUsed="0" w:qFormat="1"/>
-    <w:lsdException w:name="Subtle Reference" w:semiHidden="0" w:uiPriority="31" w:unhideWhenUsed="0" w:qFormat="1"/>
-    <w:lsdException w:name="Intense Reference" w:semiHidden="0" w:uiPriority="32" w:unhideWhenUsed="0" w:qFormat="1"/>
-    <w:lsdException w:name="Book Title" w:semiHidden="0" w:uiPriority="33" w:unhideWhenUsed="0" w:qFormat="1"/>
-    <w:lsdException w:name="Bibliography" w:uiPriority="37"/>
-    <w:lsdException w:name="TOC Heading" w:uiPriority="39" w:qFormat="1"/>
+  <w:latentStyles w:defLockedState="0" w:defUIPriority="99" w:defSemiHidden="0" w:defUnhideWhenUsed="0" w:defQFormat="0" w:count="371">
+    <w:lsdException w:name="Normal" w:uiPriority="0" w:qFormat="1"/>
+    <w:lsdException w:name="heading 1" w:uiPriority="9" w:qFormat="1"/>
+    <w:lsdException w:name="heading 2" w:semiHidden="1" w:uiPriority="9" w:unhideWhenUsed="1" w:qFormat="1"/>
+    <w:lsdException w:name="heading 3" w:semiHidden="1" w:uiPriority="9" w:unhideWhenUsed="1" w:qFormat="1"/>
+    <w:lsdException w:name="heading 4" w:semiHidden="1" w:uiPriority="9" w:unhideWhenUsed="1" w:qFormat="1"/>
+    <w:lsdException w:name="heading 5" w:semiHidden="1" w:uiPriority="9" w:unhideWhenUsed="1" w:qFormat="1"/>
+    <w:lsdException w:name="heading 6" w:semiHidden="1" w:uiPriority="9" w:unhideWhenUsed="1" w:qFormat="1"/>
+    <w:lsdException w:name="heading 7" w:semiHidden="1" w:uiPriority="9" w:unhideWhenUsed="1" w:qFormat="1"/>
+    <w:lsdException w:name="heading 8" w:semiHidden="1" w:uiPriority="9" w:unhideWhenUsed="1" w:qFormat="1"/>
+    <w:lsdException w:name="heading 9" w:semiHidden="1" w:uiPriority="9" w:unhideWhenUsed="1" w:qFormat="1"/>
+    <w:lsdException w:name="index 1" w:semiHidden="1" w:unhideWhenUsed="1"/>
+    <w:lsdException w:name="index 2" w:semiHidden="1" w:unhideWhenUsed="1"/>
+    <w:lsdException w:name="index 3" w:semiHidden="1" w:unhideWhenUsed="1"/>
+    <w:lsdException w:name="index 4" w:semiHidden="1" w:unhideWhenUsed="1"/>
+    <w:lsdException w:name="index 5" w:semiHidden="1" w:unhideWhenUsed="1"/>
+    <w:lsdException w:name="index 6" w:semiHidden="1" w:unhideWhenUsed="1"/>
+    <w:lsdException w:name="index 7" w:semiHidden="1" w:unhideWhenUsed="1"/>
+    <w:lsdException w:name="index 8" w:semiHidden="1" w:unhideWhenUsed="1"/>
+    <w:lsdException w:name="index 9" w:semiHidden="1" w:unhideWhenUsed="1"/>
+    <w:lsdException w:name="toc 1" w:semiHidden="1" w:uiPriority="39" w:unhideWhenUsed="1"/>
+    <w:lsdException w:name="toc 2" w:semiHidden="1" w:uiPriority="39" w:unhideWhenUsed="1"/>
+    <w:lsdException w:name="toc 3" w:semiHidden="1" w:uiPriority="39" w:unhideWhenUsed="1"/>
+    <w:lsdException w:name="toc 4" w:semiHidden="1" w:uiPriority="39" w:unhideWhenUsed="1"/>
+    <w:lsdException w:name="toc 5" w:semiHidden="1" w:uiPriority="39" w:unhideWhenUsed="1"/>
+    <w:lsdException w:name="toc 6" w:semiHidden="1" w:uiPriority="39" w:unhideWhenUsed="1"/>
+    <w:lsdException w:name="toc 7" w:semiHidden="1" w:uiPriority="39" w:unhideWhenUsed="1"/>
+    <w:lsdException w:name="toc 8" w:semiHidden="1" w:uiPriority="39" w:unhideWhenUsed="1"/>
+    <w:lsdException w:name="toc 9" w:semiHidden="1" w:uiPriority="39" w:unhideWhenUsed="1"/>
+    <w:lsdException w:name="Normal Indent" w:semiHidden="1" w:unhideWhenUsed="1"/>
+    <w:lsdException w:name="footnote text" w:semiHidden="1" w:unhideWhenUsed="1"/>
+    <w:lsdException w:name="annotation text" w:semiHidden="1" w:unhideWhenUsed="1"/>
+    <w:lsdException w:name="header" w:semiHidden="1" w:unhideWhenUsed="1"/>
+    <w:lsdException w:name="footer" w:semiHidden="1" w:unhideWhenUsed="1"/>
+    <w:lsdException w:name="index heading" w:semiHidden="1" w:unhideWhenUsed="1"/>
+    <w:lsdException w:name="caption" w:semiHidden="1" w:uiPriority="35" w:unhideWhenUsed="1" w:qFormat="1"/>
+    <w:lsdException w:name="table of figures" w:semiHidden="1" w:unhideWhenUsed="1"/>
+    <w:lsdException w:name="envelope address" w:semiHidden="1" w:unhideWhenUsed="1"/>
+    <w:lsdException w:name="envelope return" w:semiHidden="1" w:unhideWhenUsed="1"/>
+    <w:lsdException w:name="footnote reference" w:semiHidden="1" w:unhideWhenUsed="1"/>
+    <w:lsdException w:name="annotation reference" w:semiHidden="1" w:unhideWhenUsed="1"/>
+    <w:lsdException w:name="line number" w:semiHidden="1" w:unhideWhenUsed="1"/>
+    <w:lsdException w:name="page number" w:semiHidden="1" w:unhideWhenUsed="1"/>
+    <w:lsdException w:name="endnote reference" w:semiHidden="1" w:unhideWhenUsed="1"/>
+    <w:lsdException w:name="endnote text" w:semiHidden="1" w:unhideWhenUsed="1"/>
+    <w:lsdException w:name="table of authorities" w:semiHidden="1" w:unhideWhenUsed="1"/>
+    <w:lsdException w:name="macro" w:semiHidden="1" w:unhideWhenUsed="1"/>
+    <w:lsdException w:name="toa heading" w:semiHidden="1" w:unhideWhenUsed="1"/>
+    <w:lsdException w:name="List" w:semiHidden="1" w:unhideWhenUsed="1"/>
+    <w:lsdException w:name="List Bullet" w:semiHidden="1" w:unhideWhenUsed="1"/>
+    <w:lsdException w:name="List Number" w:semiHidden="1" w:unhideWhenUsed="1"/>
+    <w:lsdException w:name="List 2" w:semiHidden="1" w:unhideWhenUsed="1"/>
+    <w:lsdException w:name="List 3" w:semiHidden="1" w:unhideWhenUsed="1"/>
+    <w:lsdException w:name="List 4" w:semiHidden="1" w:unhideWhenUsed="1"/>
+    <w:lsdException w:name="List 5" w:semiHidden="1" w:unhideWhenUsed="1"/>
+    <w:lsdException w:name="List Bullet 2" w:semiHidden="1" w:unhideWhenUsed="1"/>
+    <w:lsdException w:name="List Bullet 3" w:semiHidden="1" w:unhideWhenUsed="1"/>
+    <w:lsdException w:name="List Bullet 4" w:semiHidden="1" w:unhideWhenUsed="1"/>
+    <w:lsdException w:name="List Bullet 5" w:semiHidden="1" w:unhideWhenUsed="1"/>
+    <w:lsdException w:name="List Number 2" w:semiHidden="1" w:unhideWhenUsed="1"/>
+    <w:lsdException w:name="List Number 3" w:semiHidden="1" w:unhideWhenUsed="1"/>
+    <w:lsdException w:name="List Number 4" w:semiHidden="1" w:unhideWhenUsed="1"/>
+    <w:lsdException w:name="List Number 5" w:semiHidden="1" w:unhideWhenUsed="1"/>
+    <w:lsdException w:name="Title" w:uiPriority="10" w:qFormat="1"/>
+    <w:lsdException w:name="Closing" w:semiHidden="1" w:unhideWhenUsed="1"/>
+    <w:lsdException w:name="Signature" w:semiHidden="1" w:unhideWhenUsed="1"/>
+    <w:lsdException w:name="Default Paragraph Font" w:semiHidden="1" w:uiPriority="1" w:unhideWhenUsed="1"/>
+    <w:lsdException w:name="Body Text" w:semiHidden="1" w:unhideWhenUsed="1"/>
+    <w:lsdException w:name="Body Text Indent" w:semiHidden="1" w:unhideWhenUsed="1"/>
+    <w:lsdException w:name="List Continue" w:semiHidden="1" w:unhideWhenUsed="1"/>
+    <w:lsdException w:name="List Continue 2" w:semiHidden="1" w:unhideWhenUsed="1"/>
+    <w:lsdException w:name="List Continue 3" w:semiHidden="1" w:unhideWhenUsed="1"/>
+    <w:lsdException w:name="List Continue 4" w:semiHidden="1" w:unhideWhenUsed="1"/>
+    <w:lsdException w:name="List Continue 5" w:semiHidden="1" w:unhideWhenUsed="1"/>
+    <w:lsdException w:name="Message Header" w:semiHidden="1" w:unhideWhenUsed="1"/>
+    <w:lsdException w:name="Subtitle" w:uiPriority="11" w:qFormat="1"/>
+    <w:lsdException w:name="Salutation" w:semiHidden="1" w:unhideWhenUsed="1"/>
+    <w:lsdException w:name="Date" w:semiHidden="1" w:unhideWhenUsed="1"/>
+    <w:lsdException w:name="Body Text First Indent" w:semiHidden="1" w:unhideWhenUsed="1"/>
+    <w:lsdException w:name="Body Text First Indent 2" w:semiHidden="1" w:unhideWhenUsed="1"/>
+    <w:lsdException w:name="Note Heading" w:semiHidden="1" w:unhideWhenUsed="1"/>
+    <w:lsdException w:name="Body Text 2" w:semiHidden="1" w:unhideWhenUsed="1"/>
+    <w:lsdException w:name="Body Text 3" w:semiHidden="1" w:unhideWhenUsed="1"/>
+    <w:lsdException w:name="Body Text Indent 2" w:semiHidden="1" w:unhideWhenUsed="1"/>
+    <w:lsdException w:name="Body Text Indent 3" w:semiHidden="1" w:unhideWhenUsed="1"/>
+    <w:lsdException w:name="Block Text" w:semiHidden="1" w:unhideWhenUsed="1"/>
+    <w:lsdException w:name="Hyperlink" w:semiHidden="1" w:unhideWhenUsed="1"/>
+    <w:lsdException w:name="FollowedHyperlink" w:semiHidden="1" w:unhideWhenUsed="1"/>
+    <w:lsdException w:name="Strong" w:uiPriority="22" w:qFormat="1"/>
+    <w:lsdException w:name="Emphasis" w:uiPriority="20" w:qFormat="1"/>
+    <w:lsdException w:name="Document Map" w:semiHidden="1" w:unhideWhenUsed="1"/>
+    <w:lsdException w:name="Plain Text" w:semiHidden="1" w:unhideWhenUsed="1"/>
+    <w:lsdException w:name="E-mail Signature" w:semiHidden="1" w:unhideWhenUsed="1"/>
+    <w:lsdException w:name="HTML Top of Form" w:semiHidden="1" w:unhideWhenUsed="1"/>
+    <w:lsdException w:name="HTML Bottom of Form" w:semiHidden="1" w:unhideWhenUsed="1"/>
+    <w:lsdException w:name="Normal (Web)" w:semiHidden="1" w:unhideWhenUsed="1"/>
+    <w:lsdException w:name="HTML Acronym" w:semiHidden="1" w:unhideWhenUsed="1"/>
+    <w:lsdException w:name="HTML Address" w:semiHidden="1" w:unhideWhenUsed="1"/>
+    <w:lsdException w:name="HTML Cite" w:semiHidden="1" w:unhideWhenUsed="1"/>
+    <w:lsdException w:name="HTML Code" w:semiHidden="1" w:unhideWhenUsed="1"/>
+    <w:lsdException w:name="HTML Definition" w:semiHidden="1" w:unhideWhenUsed="1"/>
+    <w:lsdException w:name="HTML Keyboard" w:semiHidden="1" w:unhideWhenUsed="1"/>
+    <w:lsdException w:name="HTML Preformatted" w:semiHidden="1" w:unhideWhenUsed="1"/>
+    <w:lsdException w:name="HTML Sample" w:semiHidden="1" w:unhideWhenUsed="1"/>
+    <w:lsdException w:name="HTML Typewriter" w:semiHidden="1" w:unhideWhenUsed="1"/>
+    <w:lsdException w:name="HTML Variable" w:semiHidden="1" w:unhideWhenUsed="1"/>
+    <w:lsdException w:name="Normal Table" w:semiHidden="1" w:unhideWhenUsed="1"/>
+    <w:lsdException w:name="annotation subject" w:semiHidden="1" w:unhideWhenUsed="1"/>
+    <w:lsdException w:name="No List" w:semiHidden="1" w:unhideWhenUsed="1"/>
+    <w:lsdException w:name="Outline List 1" w:semiHidden="1" w:unhideWhenUsed="1"/>
+    <w:lsdException w:name="Outline List 2" w:semiHidden="1" w:unhideWhenUsed="1"/>
+    <w:lsdException w:name="Outline List 3" w:semiHidden="1" w:unhideWhenUsed="1"/>
+    <w:lsdException w:name="Table Simple 1" w:semiHidden="1" w:unhideWhenUsed="1"/>
+    <w:lsdException w:name="Table Simple 2" w:semiHidden="1" w:unhideWhenUsed="1"/>
+    <w:lsdException w:name="Table Simple 3" w:semiHidden="1" w:unhideWhenUsed="1"/>
+    <w:lsdException w:name="Table Classic 1" w:semiHidden="1" w:unhideWhenUsed="1"/>
+    <w:lsdException w:name="Table Classic 2" w:semiHidden="1" w:unhideWhenUsed="1"/>
+    <w:lsdException w:name="Table Classic 3" w:semiHidden="1" w:unhideWhenUsed="1"/>
+    <w:lsdException w:name="Table Classic 4" w:semiHidden="1" w:unhideWhenUsed="1"/>
+    <w:lsdException w:name="Table Colorful 1" w:semiHidden="1" w:unhideWhenUsed="1"/>
+    <w:lsdException w:name="Table Colorful 2" w:semiHidden="1" w:unhideWhenUsed="1"/>
+    <w:lsdException w:name="Table Colorful 3" w:semiHidden="1" w:unhideWhenUsed="1"/>
+    <w:lsdException w:name="Table Columns 1" w:semiHidden="1" w:unhideWhenUsed="1"/>
+    <w:lsdException w:name="Table Columns 2" w:semiHidden="1" w:unhideWhenUsed="1"/>
+    <w:lsdException w:name="Table Columns 3" w:semiHidden="1" w:unhideWhenUsed="1"/>
+    <w:lsdException w:name="Table Columns 4" w:semiHidden="1" w:unhideWhenUsed="1"/>
+    <w:lsdException w:name="Table Columns 5" w:semiHidden="1" w:unhideWhenUsed="1"/>
+    <w:lsdException w:name="Table Grid 1" w:semiHidden="1" w:unhideWhenUsed="1"/>
+    <w:lsdException w:name="Table Grid 2" w:semiHidden="1" w:unhideWhenUsed="1"/>
+    <w:lsdException w:name="Table Grid 3" w:semiHidden="1" w:unhideWhenUsed="1"/>
+    <w:lsdException w:name="Table Grid 4" w:semiHidden="1" w:unhideWhenUsed="1"/>
+    <w:lsdException w:name="Table Grid 5" w:semiHidden="1" w:unhideWhenUsed="1"/>
+    <w:lsdException w:name="Table Grid 6" w:semiHidden="1" w:unhideWhenUsed="1"/>
+    <w:lsdException w:name="Table Grid 7" w:semiHidden="1" w:unhideWhenUsed="1"/>
+    <w:lsdException w:name="Table Grid 8" w:semiHidden="1" w:unhideWhenUsed="1"/>
+    <w:lsdException w:name="Table List 1" w:semiHidden="1" w:unhideWhenUsed="1"/>
+    <w:lsdException w:name="Table List 2" w:semiHidden="1" w:unhideWhenUsed="1"/>
+    <w:lsdException w:name="Table List 3" w:semiHidden="1" w:unhideWhenUsed="1"/>
+    <w:lsdException w:name="Table List 4" w:semiHidden="1" w:unhideWhenUsed="1"/>
+    <w:lsdException w:name="Table List 5" w:semiHidden="1" w:unhideWhenUsed="1"/>
+    <w:lsdException w:name="Table List 6" w:semiHidden="1" w:unhideWhenUsed="1"/>
+    <w:lsdException w:name="Table List 7" w:semiHidden="1" w:unhideWhenUsed="1"/>
+    <w:lsdException w:name="Table List 8" w:semiHidden="1" w:unhideWhenUsed="1"/>
+    <w:lsdException w:name="Table 3D effects 1" w:semiHidden="1" w:unhideWhenUsed="1"/>
+    <w:lsdException w:name="Table 3D effects 2" w:semiHidden="1" w:unhideWhenUsed="1"/>
+    <w:lsdException w:name="Table 3D effects 3" w:semiHidden="1" w:unhideWhenUsed="1"/>
+    <w:lsdException w:name="Table Contemporary" w:semiHidden="1" w:unhideWhenUsed="1"/>
+    <w:lsdException w:name="Table Elegant" w:semiHidden="1" w:unhideWhenUsed="1"/>
+    <w:lsdException w:name="Table Professional" w:semiHidden="1" w:unhideWhenUsed="1"/>
+    <w:lsdException w:name="Table Subtle 1" w:semiHidden="1" w:unhideWhenUsed="1"/>
+    <w:lsdException w:name="Table Subtle 2" w:semiHidden="1" w:unhideWhenUsed="1"/>
+    <w:lsdException w:name="Table Web 1" w:semiHidden="1" w:unhideWhenUsed="1"/>
+    <w:lsdException w:name="Table Web 2" w:semiHidden="1" w:unhideWhenUsed="1"/>
+    <w:lsdException w:name="Table Web 3" w:semiHidden="1" w:unhideWhenUsed="1"/>
+    <w:lsdException w:name="Balloon Text" w:semiHidden="1" w:unhideWhenUsed="1"/>
+    <w:lsdException w:name="Table Grid" w:uiPriority="39"/>
+    <w:lsdException w:name="Table Theme" w:semiHidden="1" w:unhideWhenUsed="1"/>
+    <w:lsdException w:name="Placeholder Text" w:semiHidden="1"/>
+    <w:lsdException w:name="No Spacing" w:uiPriority="1" w:qFormat="1"/>
+    <w:lsdException w:name="Light Shading" w:uiPriority="60"/>
+    <w:lsdException w:name="Light List" w:uiPriority="61"/>
+    <w:lsdException w:name="Light Grid" w:uiPriority="62"/>
+    <w:lsdException w:name="Medium Shading 1" w:uiPriority="63"/>
+    <w:lsdException w:name="Medium Shading 2" w:uiPriority="64"/>
+    <w:lsdException w:name="Medium List 1" w:uiPriority="65"/>
+    <w:lsdException w:name="Medium List 2" w:uiPriority="66"/>
+    <w:lsdException w:name="Medium Grid 1" w:uiPriority="67"/>
+    <w:lsdException w:name="Medium Grid 2" w:uiPriority="68"/>
+    <w:lsdException w:name="Medium Grid 3" w:uiPriority="69"/>
+    <w:lsdException w:name="Dark List" w:uiPriority="70"/>
+    <w:lsdException w:name="Colorful Shading" w:uiPriority="71"/>
+    <w:lsdException w:name="Colorful List" w:uiPriority="72"/>
+    <w:lsdException w:name="Colorful Grid" w:uiPriority="73"/>
+    <w:lsdException w:name="Light Shading Accent 1" w:uiPriority="60"/>
+    <w:lsdException w:name="Light List Accent 1" w:uiPriority="61"/>
+    <w:lsdException w:name="Light Grid Accent 1" w:uiPriority="62"/>
+    <w:lsdException w:name="Medium Shading 1 Accent 1" w:uiPriority="63"/>
+    <w:lsdException w:name="Medium Shading 2 Accent 1" w:uiPriority="64"/>
+    <w:lsdException w:name="Medium List 1 Accent 1" w:uiPriority="65"/>
+    <w:lsdException w:name="Revision" w:semiHidden="1"/>
+    <w:lsdException w:name="List Paragraph" w:uiPriority="34" w:qFormat="1"/>
+    <w:lsdException w:name="Quote" w:uiPriority="29" w:qFormat="1"/>
+    <w:lsdException w:name="Intense Quote" w:uiPriority="30" w:qFormat="1"/>
+    <w:lsdException w:name="Medium List 2 Accent 1" w:uiPriority="66"/>
+    <w:lsdException w:name="Medium Grid 1 Accent 1" w:uiPriority="67"/>
+    <w:lsdException w:name="Medium Grid 2 Accent 1" w:uiPriority="68"/>
+    <w:lsdException w:name="Medium Grid 3 Accent 1" w:uiPriority="69"/>
+    <w:lsdException w:name="Dark List Accent 1" w:uiPriority="70"/>
+    <w:lsdException w:name="Colorful Shading Accent 1" w:uiPriority="71"/>
+    <w:lsdException w:name="Colorful List Accent 1" w:uiPriority="72"/>
+    <w:lsdException w:name="Colorful Grid Accent 1" w:uiPriority="73"/>
+    <w:lsdException w:name="Light Shading Accent 2" w:uiPriority="60"/>
+    <w:lsdException w:name="Light List Accent 2" w:uiPriority="61"/>
+    <w:lsdException w:name="Light Grid Accent 2" w:uiPriority="62"/>
+    <w:lsdException w:name="Medium Shading 1 Accent 2" w:uiPriority="63"/>
+    <w:lsdException w:name="Medium Shading 2 Accent 2" w:uiPriority="64"/>
+    <w:lsdException w:name="Medium List 1 Accent 2" w:uiPriority="65"/>
+    <w:lsdException w:name="Medium List 2 Accent 2" w:uiPriority="66"/>
+    <w:lsdException w:name="Medium Grid 1 Accent 2" w:uiPriority="67"/>
+    <w:lsdException w:name="Medium Grid 2 Accent 2" w:uiPriority="68"/>
+    <w:lsdException w:name="Medium Grid 3 Accent 2" w:uiPriority="69"/>
+    <w:lsdException w:name="Dark List Accent 2" w:uiPriority="70"/>
+    <w:lsdException w:name="Colorful Shading Accent 2" w:uiPriority="71"/>
+    <w:lsdException w:name="Colorful List Accent 2" w:uiPriority="72"/>
+    <w:lsdException w:name="Colorful Grid Accent 2" w:uiPriority="73"/>
+    <w:lsdException w:name="Light Shading Accent 3" w:uiPriority="60"/>
+    <w:lsdException w:name="Light List Accent 3" w:uiPriority="61"/>
+    <w:lsdException w:name="Light Grid Accent 3" w:uiPriority="62"/>
+    <w:lsdException w:name="Medium Shading 1 Accent 3" w:uiPriority="63"/>
+    <w:lsdException w:name="Medium Shading 2 Accent 3" w:uiPriority="64"/>
+    <w:lsdException w:name="Medium List 1 Accent 3" w:uiPriority="65"/>
+    <w:lsdException w:name="Medium List 2 Accent 3" w:uiPriority="66"/>
+    <w:lsdException w:name="Medium Grid 1 Accent 3" w:uiPriority="67"/>
+    <w:lsdException w:name="Medium Grid 2 Accent 3" w:uiPriority="68"/>
+    <w:lsdException w:name="Medium Grid 3 Accent 3" w:uiPriority="69"/>
+    <w:lsdException w:name="Dark List Accent 3" w:uiPriority="70"/>
+    <w:lsdException w:name="Colorful Shading Accent 3" w:uiPriority="71"/>
+    <w:lsdException w:name="Colorful List Accent 3" w:uiPriority="72"/>
+    <w:lsdException w:name="Colorful Grid Accent 3" w:uiPriority="73"/>
+    <w:lsdException w:name="Light Shading Accent 4" w:uiPriority="60"/>
+    <w:lsdException w:name="Light List Accent 4" w:uiPriority="61"/>
+    <w:lsdException w:name="Light Grid Accent 4" w:uiPriority="62"/>
+    <w:lsdException w:name="Medium Shading 1 Accent 4" w:uiPriority="63"/>
+    <w:lsdException w:name="Medium Shading 2 Accent 4" w:uiPriority="64"/>
+    <w:lsdException w:name="Medium List 1 Accent 4" w:uiPriority="65"/>
+    <w:lsdException w:name="Medium List 2 Accent 4" w:uiPriority="66"/>
+    <w:lsdException w:name="Medium Grid 1 Accent 4" w:uiPriority="67"/>
+    <w:lsdException w:name="Medium Grid 2 Accent 4" w:uiPriority="68"/>
+    <w:lsdException w:name="Medium Grid 3 Accent 4" w:uiPriority="69"/>
+    <w:lsdException w:name="Dark List Accent 4" w:uiPriority="70"/>
+    <w:lsdException w:name="Colorful Shading Accent 4" w:uiPriority="71"/>
+    <w:lsdException w:name="Colorful List Accent 4" w:uiPriority="72"/>
+    <w:lsdException w:name="Colorful Grid Accent 4" w:uiPriority="73"/>
+    <w:lsdException w:name="Light Shading Accent 5" w:uiPriority="60"/>
+    <w:lsdException w:name="Light List Accent 5" w:uiPriority="61"/>
+    <w:lsdException w:name="Light Grid Accent 5" w:uiPriority="62"/>
+    <w:lsdException w:name="Medium Shading 1 Accent 5" w:uiPriority="63"/>
+    <w:lsdException w:name="Medium Shading 2 Accent 5" w:uiPriority="64"/>
+    <w:lsdException w:name="Medium List 1 Accent 5" w:uiPriority="65"/>
+    <w:lsdException w:name="Medium List 2 Accent 5" w:uiPriority="66"/>
+    <w:lsdException w:name="Medium Grid 1 Accent 5" w:uiPriority="67"/>
+    <w:lsdException w:name="Medium Grid 2 Accent 5" w:uiPriority="68"/>
+    <w:lsdException w:name="Medium Grid 3 Accent 5" w:uiPriority="69"/>
+    <w:lsdException w:name="Dark List Accent 5" w:uiPriority="70"/>
+    <w:lsdException w:name="Colorful Shading Accent 5" w:uiPriority="71"/>
+    <w:lsdException w:name="Colorful List Accent 5" w:uiPriority="72"/>
+    <w:lsdException w:name="Colorful Grid Accent 5" w:uiPriority="73"/>
+    <w:lsdException w:name="Light Shading Accent 6" w:uiPriority="60"/>
+    <w:lsdException w:name="Light List Accent 6" w:uiPriority="61"/>
+    <w:lsdException w:name="Light Grid Accent 6" w:uiPriority="62"/>
+    <w:lsdException w:name="Medium Shading 1 Accent 6" w:uiPriority="63"/>
+    <w:lsdException w:name="Medium Shading 2 Accent 6" w:uiPriority="64"/>
+    <w:lsdException w:name="Medium List 1 Accent 6" w:uiPriority="65"/>
+    <w:lsdException w:name="Medium List 2 Accent 6" w:uiPriority="66"/>
+    <w:lsdException w:name="Medium Grid 1 Accent 6" w:uiPriority="67"/>
+    <w:lsdException w:name="Medium Grid 2 Accent 6" w:uiPriority="68"/>
+    <w:lsdException w:name="Medium Grid 3 Accent 6" w:uiPriority="69"/>
+    <w:lsdException w:name="Dark List Accent 6" w:uiPriority="70"/>
+    <w:lsdException w:name="Colorful Shading Accent 6" w:uiPriority="71"/>
+    <w:lsdException w:name="Colorful List Accent 6" w:uiPriority="72"/>
+    <w:lsdException w:name="Colorful Grid Accent 6" w:uiPriority="73"/>
+    <w:lsdException w:name="Subtle Emphasis" w:uiPriority="19" w:qFormat="1"/>
+    <w:lsdException w:name="Intense Emphasis" w:uiPriority="21" w:qFormat="1"/>
+    <w:lsdException w:name="Subtle Reference" w:uiPriority="31" w:qFormat="1"/>
+    <w:lsdException w:name="Intense Reference" w:uiPriority="32" w:qFormat="1"/>
+    <w:lsdException w:name="Book Title" w:uiPriority="33" w:qFormat="1"/>
+    <w:lsdException w:name="Bibliography" w:semiHidden="1" w:uiPriority="37" w:unhideWhenUsed="1"/>
+    <w:lsdException w:name="TOC Heading" w:semiHidden="1" w:uiPriority="39" w:unhideWhenUsed="1" w:qFormat="1"/>
+    <w:lsdException w:name="Plain Table 1" w:uiPriority="41"/>
+    <w:lsdException w:name="Plain Table 2" w:uiPriority="42"/>
+    <w:lsdException w:name="Plain Table 3" w:uiPriority="43"/>
+    <w:lsdException w:name="Plain Table 4" w:uiPriority="44"/>
+    <w:lsdException w:name="Plain Table 5" w:uiPriority="45"/>
+    <w:lsdException w:name="Grid Table Light" w:uiPriority="40"/>
+    <w:lsdException w:name="Grid Table 1 Light" w:uiPriority="46"/>
+    <w:lsdException w:name="Grid Table 2" w:uiPriority="47"/>
+    <w:lsdException w:name="Grid Table 3" w:uiPriority="48"/>
+    <w:lsdException w:name="Grid Table 4" w:uiPriority="49"/>
+    <w:lsdException w:name="Grid Table 5 Dark" w:uiPriority="50"/>
+    <w:lsdException w:name="Grid Table 6 Colorful" w:uiPriority="51"/>
+    <w:lsdException w:name="Grid Table 7 Colorful" w:uiPriority="52"/>
+    <w:lsdException w:name="Grid Table 1 Light Accent 1" w:uiPriority="46"/>
+    <w:lsdException w:name="Grid Table 2 Accent 1" w:uiPriority="47"/>
+    <w:lsdException w:name="Grid Table 3 Accent 1" w:uiPriority="48"/>
+    <w:lsdException w:name="Grid Table 4 Accent 1" w:uiPriority="49"/>
+    <w:lsdException w:name="Grid Table 5 Dark Accent 1" w:uiPriority="50"/>
+    <w:lsdException w:name="Grid Table 6 Colorful Accent 1" w:uiPriority="51"/>
+    <w:lsdException w:name="Grid Table 7 Colorful Accent 1" w:uiPriority="52"/>
+    <w:lsdException w:name="Grid Table 1 Light Accent 2" w:uiPriority="46"/>
+    <w:lsdException w:name="Grid Table 2 Accent 2" w:uiPriority="47"/>
+    <w:lsdException w:name="Grid Table 3 Accent 2" w:uiPriority="48"/>
+    <w:lsdException w:name="Grid Table 4 Accent 2" w:uiPriority="49"/>
+    <w:lsdException w:name="Grid Table 5 Dark Accent 2" w:uiPriority="50"/>
+    <w:lsdException w:name="Grid Table 6 Colorful Accent 2" w:uiPriority="51"/>
+    <w:lsdException w:name="Grid Table 7 Colorful Accent 2" w:uiPriority="52"/>
+    <w:lsdException w:name="Grid Table 1 Light Accent 3" w:uiPriority="46"/>
+    <w:lsdException w:name="Grid Table 2 Accent 3" w:uiPriority="47"/>
+    <w:lsdException w:name="Grid Table 3 Accent 3" w:uiPriority="48"/>
+    <w:lsdException w:name="Grid Table 4 Accent 3" w:uiPriority="49"/>
+    <w:lsdException w:name="Grid Table 5 Dark Accent 3" w:uiPriority="50"/>
+    <w:lsdException w:name="Grid Table 6 Colorful Accent 3" w:uiPriority="51"/>
+    <w:lsdException w:name="Grid Table 7 Colorful Accent 3" w:uiPriority="52"/>
+    <w:lsdException w:name="Grid Table 1 Light Accent 4" w:uiPriority="46"/>
+    <w:lsdException w:name="Grid Table 2 Accent 4" w:uiPriority="47"/>
+    <w:lsdException w:name="Grid Table 3 Accent 4" w:uiPriority="48"/>
+    <w:lsdException w:name="Grid Table 4 Accent 4" w:uiPriority="49"/>
+    <w:lsdException w:name="Grid Table 5 Dark Accent 4" w:uiPriority="50"/>
+    <w:lsdException w:name="Grid Table 6 Colorful Accent 4" w:uiPriority="51"/>
+    <w:lsdException w:name="Grid Table 7 Colorful Accent 4" w:uiPriority="52"/>
+    <w:lsdException w:name="Grid Table 1 Light Accent 5" w:uiPriority="46"/>
+    <w:lsdException w:name="Grid Table 2 Accent 5" w:uiPriority="47"/>
+    <w:lsdException w:name="Grid Table 3 Accent 5" w:uiPriority="48"/>
+    <w:lsdException w:name="Grid Table 4 Accent 5" w:uiPriority="49"/>
+    <w:lsdException w:name="Grid Table 5 Dark Accent 5" w:uiPriority="50"/>
+    <w:lsdException w:name="Grid Table 6 Colorful Accent 5" w:uiPriority="51"/>
+    <w:lsdException w:name="Grid Table 7 Colorful Accent 5" w:uiPriority="52"/>
+    <w:lsdException w:name="Grid Table 1 Light Accent 6" w:uiPriority="46"/>
+    <w:lsdException w:name="Grid Table 2 Accent 6" w:uiPriority="47"/>
+    <w:lsdException w:name="Grid Table 3 Accent 6" w:uiPriority="48"/>
+    <w:lsdException w:name="Grid Table 4 Accent 6" w:uiPriority="49"/>
+    <w:lsdException w:name="Grid Table 5 Dark Accent 6" w:uiPriority="50"/>
+    <w:lsdException w:name="Grid Table 6 Colorful Accent 6" w:uiPriority="51"/>
+    <w:lsdException w:name="Grid Table 7 Colorful Accent 6" w:uiPriority="52"/>
+    <w:lsdException w:name="List Table 1 Light" w:uiPriority="46"/>
+    <w:lsdException w:name="List Table 2" w:uiPriority="47"/>
+    <w:lsdException w:name="List Table 3" w:uiPriority="48"/>
+    <w:lsdException w:name="List Table 4" w:uiPriority="49"/>
+    <w:lsdException w:name="List Table 5 Dark" w:uiPriority="50"/>
+    <w:lsdException w:name="List Table 6 Colorful" w:uiPriority="51"/>
+    <w:lsdException w:name="List Table 7 Colorful" w:uiPriority="52"/>
+    <w:lsdException w:name="List Table 1 Light Accent 1" w:uiPriority="46"/>
+    <w:lsdException w:name="List Table 2 Accent 1" w:uiPriority="47"/>
+    <w:lsdException w:name="List Table 3 Accent 1" w:uiPriority="48"/>
+    <w:lsdException w:name="List Table 4 Accent 1" w:uiPriority="49"/>
+    <w:lsdException w:name="List Table 5 Dark Accent 1" w:uiPriority="50"/>
+    <w:lsdException w:name="List Table 6 Colorful Accent 1" w:uiPriority="51"/>
+    <w:lsdException w:name="List Table 7 Colorful Accent 1" w:uiPriority="52"/>
+    <w:lsdException w:name="List Table 1 Light Accent 2" w:uiPriority="46"/>
+    <w:lsdException w:name="List Table 2 Accent 2" w:uiPriority="47"/>
+    <w:lsdException w:name="List Table 3 Accent 2" w:uiPriority="48"/>
+    <w:lsdException w:name="List Table 4 Accent 2" w:uiPriority="49"/>
+    <w:lsdException w:name="List Table 5 Dark Accent 2" w:uiPriority="50"/>
+    <w:lsdException w:name="List Table 6 Colorful Accent 2" w:uiPriority="51"/>
+    <w:lsdException w:name="List Table 7 Colorful Accent 2" w:uiPriority="52"/>
+    <w:lsdException w:name="List Table 1 Light Accent 3" w:uiPriority="46"/>
+    <w:lsdException w:name="List Table 2 Accent 3" w:uiPriority="47"/>
+    <w:lsdException w:name="List Table 3 Accent 3" w:uiPriority="48"/>
+    <w:lsdException w:name="List Table 4 Accent 3" w:uiPriority="49"/>
+    <w:lsdException w:name="List Table 5 Dark Accent 3" w:uiPriority="50"/>
+    <w:lsdException w:name="List Table 6 Colorful Accent 3" w:uiPriority="51"/>
+    <w:lsdException w:name="List Table 7 Colorful Accent 3" w:uiPriority="52"/>
+    <w:lsdException w:name="List Table 1 Light Accent 4" w:uiPriority="46"/>
+    <w:lsdException w:name="List Table 2 Accent 4" w:uiPriority="47"/>
+    <w:lsdException w:name="List Table 3 Accent 4" w:uiPriority="48"/>
+    <w:lsdException w:name="List Table 4 Accent 4" w:uiPriority="49"/>
+    <w:lsdException w:name="List Table 5 Dark Accent 4" w:uiPriority="50"/>
+    <w:lsdException w:name="List Table 6 Colorful Accent 4" w:uiPriority="51"/>
+    <w:lsdException w:name="List Table 7 Colorful Accent 4" w:uiPriority="52"/>
+    <w:lsdException w:name="List Table 1 Light Accent 5" w:uiPriority="46"/>
+    <w:lsdException w:name="List Table 2 Accent 5" w:uiPriority="47"/>
+    <w:lsdException w:name="List Table 3 Accent 5" w:uiPriority="48"/>
+    <w:lsdException w:name="List Table 4 Accent 5" w:uiPriority="49"/>
+    <w:lsdException w:name="List Table 5 Dark Accent 5" w:uiPriority="50"/>
+    <w:lsdException w:name="List Table 6 Colorful Accent 5" w:uiPriority="51"/>
+    <w:lsdException w:name="List Table 7 Colorful Accent 5" w:uiPriority="52"/>
+    <w:lsdException w:name="List Table 1 Light Accent 6" w:uiPriority="46"/>
+    <w:lsdException w:name="List Table 2 Accent 6" w:uiPriority="47"/>
+    <w:lsdException w:name="List Table 3 Accent 6" w:uiPriority="48"/>
+    <w:lsdException w:name="List Table 4 Accent 6" w:uiPriority="49"/>
+    <w:lsdException w:name="List Table 5 Dark Accent 6" w:uiPriority="50"/>
+    <w:lsdException w:name="List Table 6 Colorful Accent 6" w:uiPriority="51"/>
+    <w:lsdException w:name="List Table 7 Colorful Accent 6" w:uiPriority="52"/>
   </w:latentStyles>
   <w:style w:type="paragraph" w:default="1" w:styleId="Normal">
     <w:name w:val="Normal"/>
@@ -3526,7 +3649,7 @@
   <a:extraClrSchemeLst/>
   <a:extLst>
     <a:ext uri="{05A4C25C-085E-4340-85A3-A5531E510DB2}">
-      <thm15:themeFamily xmlns:thm15="http://schemas.microsoft.com/office/thememl/2012/main" xmlns="" name="Office Theme" id="{62F939B6-93AF-4DB8-9C6B-D6C7DFDC589F}" vid="{4A3C46E8-61CC-4603-A589-7422A47A8E4A}"/>
+      <thm15:themeFamily xmlns:thm15="http://schemas.microsoft.com/office/thememl/2012/main" name="Office Theme" id="{62F939B6-93AF-4DB8-9C6B-D6C7DFDC589F}" vid="{4A3C46E8-61CC-4603-A589-7422A47A8E4A}"/>
     </a:ext>
   </a:extLst>
 </a:theme>

</xml_diff>

<commit_message>
Updated Task 2 description. Updated date
</commit_message>
<xml_diff>
--- a/Tests.docx
+++ b/Tests.docx
@@ -69,8 +69,10 @@
           <w:rFonts w:ascii="Arial" w:hAnsi="Arial" w:cs="Arial"/>
           <w:highlight w:val="white"/>
         </w:rPr>
-        <w:t>2015-Sept-16</w:t>
-      </w:r>
+        <w:t>2015-Sept-28</w:t>
+      </w:r>
+      <w:bookmarkStart w:id="0" w:name="_GoBack"/>
+      <w:bookmarkEnd w:id="0"/>
     </w:p>
     <w:p>
       <w:pPr>
@@ -193,7 +195,43 @@
         <w:rPr>
           <w:rFonts w:ascii="Arial" w:hAnsi="Arial" w:cs="Arial"/>
         </w:rPr>
-        <w:t>is the case in which at least 1 number searched for is not in the list. When a number is not in the list, every element of the list must be visited, regardless of whether the self-adjusting algorithm is used. Because of this, searching for an element that is not in the list always takes N steps, were N is the length of the list. In these tests we exaggerate this problem by setting the Max Value to ten times the List Length.</w:t>
+        <w:t xml:space="preserve">is the case in which at least 1 number searched for is not in the list. When a number is not in the list, every element of the list must be visited, regardless of whether the self-adjusting algorithm is used. Because of this, searching for an element that is not in the list always takes N steps, were </w:t>
+      </w:r>
+      <w:r>
+        <w:rPr>
+          <w:rFonts w:ascii="Arial" w:hAnsi="Arial" w:cs="Arial"/>
+        </w:rPr>
+        <w:t>N is the length of the list. For this test case</w:t>
+      </w:r>
+      <w:r>
+        <w:rPr>
+          <w:rFonts w:ascii="Arial" w:hAnsi="Arial" w:cs="Arial"/>
+        </w:rPr>
+        <w:t xml:space="preserve"> we exaggerate this problem by setting the Max Value to </w:t>
+      </w:r>
+      <w:r>
+        <w:rPr>
+          <w:rFonts w:ascii="Arial" w:hAnsi="Arial" w:cs="Arial"/>
+        </w:rPr>
+        <w:t xml:space="preserve">(2 * </w:t>
+      </w:r>
+      <w:r>
+        <w:rPr>
+          <w:rFonts w:ascii="Arial" w:hAnsi="Arial" w:cs="Arial"/>
+        </w:rPr>
+        <w:t>List Length</w:t>
+      </w:r>
+      <w:r>
+        <w:rPr>
+          <w:rFonts w:ascii="Arial" w:hAnsi="Arial" w:cs="Arial"/>
+        </w:rPr>
+        <w:t>) + 1</w:t>
+      </w:r>
+      <w:r>
+        <w:rPr>
+          <w:rFonts w:ascii="Arial" w:hAnsi="Arial" w:cs="Arial"/>
+        </w:rPr>
+        <w:t>.</w:t>
       </w:r>
     </w:p>
     <w:p>
@@ -1245,8 +1283,6 @@
           <w:rFonts w:ascii="Arial" w:hAnsi="Arial" w:cs="Arial"/>
         </w:rPr>
       </w:pPr>
-      <w:bookmarkStart w:id="0" w:name="_GoBack"/>
-      <w:bookmarkEnd w:id="0"/>
     </w:p>
     <w:p>
       <w:pPr>
@@ -2167,40 +2203,10 @@
     </w:tbl>
     <w:p>
       <w:pPr>
-        <w:rPr>
-          <w:rFonts w:ascii="Arial" w:hAnsi="Arial" w:cs="Arial"/>
-        </w:rPr>
-      </w:pPr>
-      <w:r>
-        <w:rPr>
-          <w:rFonts w:ascii="Arial" w:hAnsi="Arial" w:cs="Arial"/>
-        </w:rPr>
-        <w:t>*</w:t>
-      </w:r>
-      <w:r>
-        <w:rPr>
-          <w:rFonts w:ascii="Arial" w:hAnsi="Arial" w:cs="Arial"/>
-        </w:rPr>
-        <w:t xml:space="preserve"> </w:t>
-      </w:r>
-      <w:r>
-        <w:rPr>
-          <w:rFonts w:ascii="Arial" w:hAnsi="Arial" w:cs="Arial"/>
-        </w:rPr>
-        <w:t>Max value</w:t>
-      </w:r>
-      <w:r>
-        <w:rPr>
-          <w:rFonts w:ascii="Arial" w:hAnsi="Arial" w:cs="Arial"/>
-        </w:rPr>
-        <w:t xml:space="preserve"> for test case 2 was (list size * 2) + 1</w:t>
-      </w:r>
-    </w:p>
-    <w:p>
-      <w:pPr>
         <w:contextualSpacing/>
         <w:rPr>
           <w:rFonts w:ascii="Arial" w:hAnsi="Arial" w:cs="Arial"/>
+          <w:b/>
         </w:rPr>
       </w:pPr>
     </w:p>
@@ -2209,9 +2215,15 @@
         <w:contextualSpacing/>
         <w:rPr>
           <w:rFonts w:ascii="Arial" w:hAnsi="Arial" w:cs="Arial"/>
+        </w:rPr>
+      </w:pPr>
+      <w:r>
+        <w:rPr>
+          <w:rFonts w:ascii="Arial" w:hAnsi="Arial" w:cs="Arial"/>
           <w:b/>
         </w:rPr>
-      </w:pPr>
+        <w:t>Conclusions</w:t>
+      </w:r>
     </w:p>
     <w:p>
       <w:pPr>
@@ -2223,9 +2235,32 @@
       <w:r>
         <w:rPr>
           <w:rFonts w:ascii="Arial" w:hAnsi="Arial" w:cs="Arial"/>
-          <w:b/>
-        </w:rPr>
-        <w:t>Conclusions</w:t>
+        </w:rPr>
+        <w:t xml:space="preserve">For an in-order search that visits each element only once, </w:t>
+      </w:r>
+      <w:r>
+        <w:rPr>
+          <w:rFonts w:ascii="Arial" w:hAnsi="Arial" w:cs="Arial"/>
+        </w:rPr>
+        <w:t>searching with a</w:t>
+      </w:r>
+      <w:r>
+        <w:rPr>
+          <w:rFonts w:ascii="Arial" w:hAnsi="Arial" w:cs="Arial"/>
+        </w:rPr>
+        <w:t xml:space="preserve"> self-adjusting list is always slower than linear search</w:t>
+      </w:r>
+      <w:r>
+        <w:rPr>
+          <w:rFonts w:ascii="Arial" w:hAnsi="Arial" w:cs="Arial"/>
+        </w:rPr>
+        <w:t xml:space="preserve"> with a static container</w:t>
+      </w:r>
+      <w:r>
+        <w:rPr>
+          <w:rFonts w:ascii="Arial" w:hAnsi="Arial" w:cs="Arial"/>
+        </w:rPr>
+        <w:t>. This makes sense, because as the self-adjusting algorithm moves each accessed element to the front, all of the following elements are moved 1 step away from the head of the list. An in-order search never asks for an element more than once, so the self-adjusting function effectively just moves the next element further away from the head of the list, which is undesirable. This behavior is the same for a full list and a list with many misses.</w:t>
       </w:r>
     </w:p>
     <w:p>
@@ -2235,36 +2270,6 @@
           <w:rFonts w:ascii="Arial" w:hAnsi="Arial" w:cs="Arial"/>
         </w:rPr>
       </w:pPr>
-      <w:r>
-        <w:rPr>
-          <w:rFonts w:ascii="Arial" w:hAnsi="Arial" w:cs="Arial"/>
-        </w:rPr>
-        <w:t xml:space="preserve">For an in-order search that visits each element only once, </w:t>
-      </w:r>
-      <w:r>
-        <w:rPr>
-          <w:rFonts w:ascii="Arial" w:hAnsi="Arial" w:cs="Arial"/>
-        </w:rPr>
-        <w:t>searching with a</w:t>
-      </w:r>
-      <w:r>
-        <w:rPr>
-          <w:rFonts w:ascii="Arial" w:hAnsi="Arial" w:cs="Arial"/>
-        </w:rPr>
-        <w:t xml:space="preserve"> self-adjusting list is always slower than linear search</w:t>
-      </w:r>
-      <w:r>
-        <w:rPr>
-          <w:rFonts w:ascii="Arial" w:hAnsi="Arial" w:cs="Arial"/>
-        </w:rPr>
-        <w:t xml:space="preserve"> with a static container</w:t>
-      </w:r>
-      <w:r>
-        <w:rPr>
-          <w:rFonts w:ascii="Arial" w:hAnsi="Arial" w:cs="Arial"/>
-        </w:rPr>
-        <w:t>. This makes sense, because as the self-adjusting algorithm moves each accessed element to the front, all of the following elements are moved 1 step away from the head of the list. An in-order search never asks for an element more than once, so the self-adjusting function effectively just moves the next element further away from the head of the list, which is undesirable. This behavior is the same for a full list and a list with many misses.</w:t>
-      </w:r>
     </w:p>
     <w:p>
       <w:pPr>
@@ -2273,6 +2278,110 @@
           <w:rFonts w:ascii="Arial" w:hAnsi="Arial" w:cs="Arial"/>
         </w:rPr>
       </w:pPr>
+      <w:r>
+        <w:rPr>
+          <w:rFonts w:ascii="Arial" w:hAnsi="Arial" w:cs="Arial"/>
+        </w:rPr>
+        <w:t>For an in-order search that visits clusters of element</w:t>
+      </w:r>
+      <w:r>
+        <w:rPr>
+          <w:rFonts w:ascii="Arial" w:hAnsi="Arial" w:cs="Arial"/>
+        </w:rPr>
+        <w:t>s</w:t>
+      </w:r>
+      <w:r>
+        <w:rPr>
+          <w:rFonts w:ascii="Arial" w:hAnsi="Arial" w:cs="Arial"/>
+        </w:rPr>
+        <w:t xml:space="preserve"> repeatedly, </w:t>
+      </w:r>
+      <w:r>
+        <w:rPr>
+          <w:rFonts w:ascii="Arial" w:hAnsi="Arial" w:cs="Arial"/>
+        </w:rPr>
+        <w:t>searching with a self-adjusting list is almost always faster than linear search with a static container</w:t>
+      </w:r>
+      <w:r>
+        <w:rPr>
+          <w:rFonts w:ascii="Arial" w:hAnsi="Arial" w:cs="Arial"/>
+        </w:rPr>
+        <w:t xml:space="preserve">. This makes sense, because this is exactly what the self-adjusting function is designed to do. It brings recently accessed elements to the front, which makes them much faster to find when they are searched for again. This behavior is the same for a full list and a list with many misses, though the benefit of </w:t>
+      </w:r>
+      <w:r>
+        <w:rPr>
+          <w:rFonts w:ascii="Arial" w:hAnsi="Arial" w:cs="Arial"/>
+        </w:rPr>
+        <w:t>a</w:t>
+      </w:r>
+      <w:r>
+        <w:rPr>
+          <w:rFonts w:ascii="Arial" w:hAnsi="Arial" w:cs="Arial"/>
+        </w:rPr>
+        <w:t xml:space="preserve"> self-adjusting </w:t>
+      </w:r>
+      <w:r>
+        <w:rPr>
+          <w:rFonts w:ascii="Arial" w:hAnsi="Arial" w:cs="Arial"/>
+        </w:rPr>
+        <w:t>container</w:t>
+      </w:r>
+      <w:r>
+        <w:rPr>
+          <w:rFonts w:ascii="Arial" w:hAnsi="Arial" w:cs="Arial"/>
+        </w:rPr>
+        <w:t xml:space="preserve"> over </w:t>
+      </w:r>
+      <w:r>
+        <w:rPr>
+          <w:rFonts w:ascii="Arial" w:hAnsi="Arial" w:cs="Arial"/>
+        </w:rPr>
+        <w:t>a static container</w:t>
+      </w:r>
+      <w:r>
+        <w:rPr>
+          <w:rFonts w:ascii="Arial" w:hAnsi="Arial" w:cs="Arial"/>
+        </w:rPr>
+        <w:t xml:space="preserve"> dimini</w:t>
+      </w:r>
+      <w:r>
+        <w:rPr>
+          <w:rFonts w:ascii="Arial" w:hAnsi="Arial" w:cs="Arial"/>
+        </w:rPr>
+        <w:t>shes</w:t>
+      </w:r>
+      <w:r>
+        <w:rPr>
+          <w:rFonts w:ascii="Arial" w:hAnsi="Arial" w:cs="Arial"/>
+        </w:rPr>
+        <w:t xml:space="preserve"> as the number of </w:t>
+      </w:r>
+      <w:proofErr w:type="gramStart"/>
+      <w:r>
+        <w:rPr>
+          <w:rFonts w:ascii="Arial" w:hAnsi="Arial" w:cs="Arial"/>
+        </w:rPr>
+        <w:t>misses</w:t>
+      </w:r>
+      <w:proofErr w:type="gramEnd"/>
+      <w:r>
+        <w:rPr>
+          <w:rFonts w:ascii="Arial" w:hAnsi="Arial" w:cs="Arial"/>
+        </w:rPr>
+        <w:t xml:space="preserve"> increases. This is expected, because both search</w:t>
+      </w:r>
+      <w:r>
+        <w:rPr>
+          <w:rFonts w:ascii="Arial" w:hAnsi="Arial" w:cs="Arial"/>
+        </w:rPr>
+        <w:t>es</w:t>
+      </w:r>
+      <w:r>
+        <w:rPr>
+          <w:rFonts w:ascii="Arial" w:hAnsi="Arial" w:cs="Arial"/>
+        </w:rPr>
+        <w:t xml:space="preserve"> have to visit every element in the list to verify that a value is not in the list.</w:t>
+      </w:r>
     </w:p>
     <w:p>
       <w:pPr>
@@ -2281,110 +2390,6 @@
           <w:rFonts w:ascii="Arial" w:hAnsi="Arial" w:cs="Arial"/>
         </w:rPr>
       </w:pPr>
-      <w:r>
-        <w:rPr>
-          <w:rFonts w:ascii="Arial" w:hAnsi="Arial" w:cs="Arial"/>
-        </w:rPr>
-        <w:t>For an in-order search that visits clusters of element</w:t>
-      </w:r>
-      <w:r>
-        <w:rPr>
-          <w:rFonts w:ascii="Arial" w:hAnsi="Arial" w:cs="Arial"/>
-        </w:rPr>
-        <w:t>s</w:t>
-      </w:r>
-      <w:r>
-        <w:rPr>
-          <w:rFonts w:ascii="Arial" w:hAnsi="Arial" w:cs="Arial"/>
-        </w:rPr>
-        <w:t xml:space="preserve"> repeatedly, </w:t>
-      </w:r>
-      <w:r>
-        <w:rPr>
-          <w:rFonts w:ascii="Arial" w:hAnsi="Arial" w:cs="Arial"/>
-        </w:rPr>
-        <w:t>searching with a self-adjusting list is almost always faster than linear search with a static container</w:t>
-      </w:r>
-      <w:r>
-        <w:rPr>
-          <w:rFonts w:ascii="Arial" w:hAnsi="Arial" w:cs="Arial"/>
-        </w:rPr>
-        <w:t xml:space="preserve">. This makes sense, because this is exactly what the self-adjusting function is designed to do. It brings recently accessed elements to the front, which makes them much faster to find when they are searched for again. This behavior is the same for a full list and a list with many misses, though the benefit of </w:t>
-      </w:r>
-      <w:r>
-        <w:rPr>
-          <w:rFonts w:ascii="Arial" w:hAnsi="Arial" w:cs="Arial"/>
-        </w:rPr>
-        <w:t>a</w:t>
-      </w:r>
-      <w:r>
-        <w:rPr>
-          <w:rFonts w:ascii="Arial" w:hAnsi="Arial" w:cs="Arial"/>
-        </w:rPr>
-        <w:t xml:space="preserve"> self-adjusting </w:t>
-      </w:r>
-      <w:r>
-        <w:rPr>
-          <w:rFonts w:ascii="Arial" w:hAnsi="Arial" w:cs="Arial"/>
-        </w:rPr>
-        <w:t>container</w:t>
-      </w:r>
-      <w:r>
-        <w:rPr>
-          <w:rFonts w:ascii="Arial" w:hAnsi="Arial" w:cs="Arial"/>
-        </w:rPr>
-        <w:t xml:space="preserve"> over </w:t>
-      </w:r>
-      <w:r>
-        <w:rPr>
-          <w:rFonts w:ascii="Arial" w:hAnsi="Arial" w:cs="Arial"/>
-        </w:rPr>
-        <w:t>a static container</w:t>
-      </w:r>
-      <w:r>
-        <w:rPr>
-          <w:rFonts w:ascii="Arial" w:hAnsi="Arial" w:cs="Arial"/>
-        </w:rPr>
-        <w:t xml:space="preserve"> dimini</w:t>
-      </w:r>
-      <w:r>
-        <w:rPr>
-          <w:rFonts w:ascii="Arial" w:hAnsi="Arial" w:cs="Arial"/>
-        </w:rPr>
-        <w:t>shes</w:t>
-      </w:r>
-      <w:r>
-        <w:rPr>
-          <w:rFonts w:ascii="Arial" w:hAnsi="Arial" w:cs="Arial"/>
-        </w:rPr>
-        <w:t xml:space="preserve"> as the number of </w:t>
-      </w:r>
-      <w:proofErr w:type="gramStart"/>
-      <w:r>
-        <w:rPr>
-          <w:rFonts w:ascii="Arial" w:hAnsi="Arial" w:cs="Arial"/>
-        </w:rPr>
-        <w:t>misses</w:t>
-      </w:r>
-      <w:proofErr w:type="gramEnd"/>
-      <w:r>
-        <w:rPr>
-          <w:rFonts w:ascii="Arial" w:hAnsi="Arial" w:cs="Arial"/>
-        </w:rPr>
-        <w:t xml:space="preserve"> increases. This is expected, because both search</w:t>
-      </w:r>
-      <w:r>
-        <w:rPr>
-          <w:rFonts w:ascii="Arial" w:hAnsi="Arial" w:cs="Arial"/>
-        </w:rPr>
-        <w:t>es</w:t>
-      </w:r>
-      <w:r>
-        <w:rPr>
-          <w:rFonts w:ascii="Arial" w:hAnsi="Arial" w:cs="Arial"/>
-        </w:rPr>
-        <w:t xml:space="preserve"> have to visit every element in the list to verify that a value is not in the list.</w:t>
-      </w:r>
     </w:p>
     <w:p>
       <w:pPr>
@@ -2393,6 +2398,24 @@
           <w:rFonts w:ascii="Arial" w:hAnsi="Arial" w:cs="Arial"/>
         </w:rPr>
       </w:pPr>
+      <w:r>
+        <w:rPr>
+          <w:rFonts w:ascii="Arial" w:hAnsi="Arial" w:cs="Arial"/>
+        </w:rPr>
+        <w:t xml:space="preserve">An exception to the </w:t>
+      </w:r>
+      <w:r>
+        <w:rPr>
+          <w:rFonts w:ascii="Arial" w:hAnsi="Arial" w:cs="Arial"/>
+        </w:rPr>
+        <w:t xml:space="preserve">speedup of self-adjusting containers </w:t>
+      </w:r>
+      <w:r>
+        <w:rPr>
+          <w:rFonts w:ascii="Arial" w:hAnsi="Arial" w:cs="Arial"/>
+        </w:rPr>
+        <w:t>occurs when the size of the cluster (how many elements are searched for in each in-order group before moving on to the next group) is significantly larger than the size of the list. A very large cluster size creates a situation in which every element in the list is searched for in order, then one fewer elements are searched for in order, then one fewer, and so on. This is slow for the reasons discussed in the first paragraph of this section.</w:t>
+      </w:r>
     </w:p>
     <w:p>
       <w:pPr>
@@ -2401,24 +2424,6 @@
           <w:rFonts w:ascii="Arial" w:hAnsi="Arial" w:cs="Arial"/>
         </w:rPr>
       </w:pPr>
-      <w:r>
-        <w:rPr>
-          <w:rFonts w:ascii="Arial" w:hAnsi="Arial" w:cs="Arial"/>
-        </w:rPr>
-        <w:t xml:space="preserve">An exception to the </w:t>
-      </w:r>
-      <w:r>
-        <w:rPr>
-          <w:rFonts w:ascii="Arial" w:hAnsi="Arial" w:cs="Arial"/>
-        </w:rPr>
-        <w:t xml:space="preserve">speedup of self-adjusting containers </w:t>
-      </w:r>
-      <w:r>
-        <w:rPr>
-          <w:rFonts w:ascii="Arial" w:hAnsi="Arial" w:cs="Arial"/>
-        </w:rPr>
-        <w:t>occurs when the size of the cluster (how many elements are searched for in each in-order group before moving on to the next group) is significantly larger than the size of the list. A very large cluster size creates a situation in which every element in the list is searched for in order, then one fewer elements are searched for in order, then one fewer, and so on. This is slow for the reasons discussed in the first paragraph of this section.</w:t>
-      </w:r>
     </w:p>
     <w:p>
       <w:pPr>
@@ -2427,26 +2432,11 @@
           <w:rFonts w:ascii="Arial" w:hAnsi="Arial" w:cs="Arial"/>
         </w:rPr>
       </w:pPr>
-    </w:p>
-    <w:p>
-      <w:pPr>
-        <w:contextualSpacing/>
-        <w:rPr>
-          <w:rFonts w:ascii="Arial" w:hAnsi="Arial" w:cs="Arial"/>
-        </w:rPr>
-      </w:pPr>
-      <w:r>
-        <w:rPr>
-          <w:rFonts w:ascii="Arial" w:hAnsi="Arial" w:cs="Arial"/>
-        </w:rPr>
-        <w:t xml:space="preserve">Generally, a self-adjusting list should only be used for searches if the values being searched for are frequently repeated in a short time-frame, and if the number of values being searched for is smaller than the size of the list. If these conditions are met, a self-adjusting container will speed </w:t>
-      </w:r>
-      <w:r>
-        <w:rPr>
-          <w:rFonts w:ascii="Arial" w:hAnsi="Arial" w:cs="Arial"/>
-        </w:rPr>
-        <w:lastRenderedPageBreak/>
-        <w:t xml:space="preserve">up linear searches </w:t>
+      <w:r>
+        <w:rPr>
+          <w:rFonts w:ascii="Arial" w:hAnsi="Arial" w:cs="Arial"/>
+        </w:rPr>
+        <w:t xml:space="preserve">Generally, a self-adjusting list should only be used for searches if the values being searched for are frequently repeated in a short time-frame, and if the number of values being searched for is smaller than the size of the list. If these conditions are met, a self-adjusting container will speed up linear searches </w:t>
       </w:r>
       <w:r>
         <w:rPr>

</xml_diff>